<commit_message>
artm hi hi hi
</commit_message>
<xml_diff>
--- a/2 курс 1 семестр/ИТ/П50-4-21 Игошев Р.В. Практические работы по Информационным технологиям.docx
+++ b/2 курс 1 семестр/ИТ/П50-4-21 Игошев Р.В. Практические работы по Информационным технологиям.docx
@@ -606,6 +606,7 @@
     </w:p>
     <w:p>
       <w:pPr>
+        <w:ind w:firstLine="0"/>
         <w:jc w:val="center"/>
         <w:rPr>
           <w:rFonts w:eastAsia="Times New Roman" w:cs="Times New Roman"/>
@@ -628,12 +629,12 @@
     <w:sdt>
       <w:sdtPr>
         <w:rPr>
-          <w:rFonts w:eastAsiaTheme="minorHAnsi" w:cs="Times New Roman"/>
+          <w:rFonts w:eastAsiaTheme="minorHAnsi" w:cs="Calibri"/>
           <w:color w:val="000000" w:themeColor="text1"/>
           <w:sz w:val="28"/>
-          <w:szCs w:val="28"/>
-        </w:rPr>
-        <w:id w:val="-1580432646"/>
+          <w:szCs w:val="22"/>
+        </w:rPr>
+        <w:id w:val="1185253365"/>
         <w:docPartObj>
           <w:docPartGallery w:val="Table of Contents"/>
           <w:docPartUnique/>
@@ -649,27 +650,13 @@
         <w:p>
           <w:pPr>
             <w:pStyle w:val="a4"/>
-            <w:rPr>
-              <w:rFonts w:cs="Times New Roman"/>
-              <w:sz w:val="28"/>
-              <w:szCs w:val="28"/>
-            </w:rPr>
+            <w:ind w:firstLine="0"/>
+            <w:jc w:val="both"/>
           </w:pPr>
-          <w:r>
-            <w:rPr>
-              <w:rFonts w:cs="Times New Roman"/>
-              <w:sz w:val="28"/>
-              <w:szCs w:val="28"/>
-            </w:rPr>
-            <w:t>Оглавление</w:t>
-          </w:r>
         </w:p>
         <w:p>
           <w:pPr>
             <w:pStyle w:val="11"/>
-            <w:tabs>
-              <w:tab w:val="right" w:leader="dot" w:pos="9628"/>
-            </w:tabs>
             <w:rPr>
               <w:rFonts w:asciiTheme="minorHAnsi" w:eastAsiaTheme="minorEastAsia" w:hAnsiTheme="minorHAnsi" w:cstheme="minorBidi"/>
               <w:noProof/>
@@ -679,27 +666,15 @@
             </w:rPr>
           </w:pPr>
           <w:r>
-            <w:rPr>
-              <w:rFonts w:cs="Times New Roman"/>
-              <w:szCs w:val="28"/>
-            </w:rPr>
             <w:fldChar w:fldCharType="begin"/>
           </w:r>
           <w:r>
-            <w:rPr>
-              <w:rFonts w:cs="Times New Roman"/>
-              <w:szCs w:val="28"/>
-            </w:rPr>
             <w:instrText xml:space="preserve"> TOC \o "1-3" \h \z \u </w:instrText>
           </w:r>
           <w:r>
-            <w:rPr>
-              <w:rFonts w:cs="Times New Roman"/>
-              <w:szCs w:val="28"/>
-            </w:rPr>
             <w:fldChar w:fldCharType="separate"/>
           </w:r>
-          <w:hyperlink w:anchor="_Toc115173616" w:history="1">
+          <w:hyperlink w:anchor="_Toc117667822" w:history="1">
             <w:r>
               <w:rPr>
                 <w:rStyle w:val="a7"/>
@@ -726,7 +701,79 @@
                 <w:noProof/>
                 <w:webHidden/>
               </w:rPr>
-              <w:instrText xml:space="preserve"> PAGEREF _Toc115173616 \h </w:instrText>
+              <w:instrText xml:space="preserve"> PAGEREF _Toc117667822 \h </w:instrText>
+            </w:r>
+            <w:r>
+              <w:rPr>
+                <w:noProof/>
+                <w:webHidden/>
+              </w:rPr>
+            </w:r>
+            <w:r>
+              <w:rPr>
+                <w:noProof/>
+                <w:webHidden/>
+              </w:rPr>
+              <w:fldChar w:fldCharType="separate"/>
+            </w:r>
+            <w:r>
+              <w:rPr>
+                <w:noProof/>
+                <w:webHidden/>
+              </w:rPr>
+              <w:t>3</w:t>
+            </w:r>
+            <w:r>
+              <w:rPr>
+                <w:noProof/>
+                <w:webHidden/>
+              </w:rPr>
+              <w:fldChar w:fldCharType="end"/>
+            </w:r>
+          </w:hyperlink>
+        </w:p>
+        <w:p>
+          <w:pPr>
+            <w:pStyle w:val="21"/>
+            <w:tabs>
+              <w:tab w:val="right" w:leader="dot" w:pos="9628"/>
+            </w:tabs>
+            <w:rPr>
+              <w:rFonts w:asciiTheme="minorHAnsi" w:eastAsiaTheme="minorEastAsia" w:hAnsiTheme="minorHAnsi" w:cstheme="minorBidi"/>
+              <w:noProof/>
+              <w:color w:val="auto"/>
+              <w:sz w:val="22"/>
+              <w:lang w:eastAsia="ru-RU"/>
+            </w:rPr>
+          </w:pPr>
+          <w:hyperlink w:anchor="_Toc117667823" w:history="1">
+            <w:r>
+              <w:rPr>
+                <w:rStyle w:val="a7"/>
+                <w:noProof/>
+              </w:rPr>
+              <w:t>Вкладка «Главная» в текстовом редакторе.</w:t>
+            </w:r>
+            <w:r>
+              <w:rPr>
+                <w:noProof/>
+                <w:webHidden/>
+              </w:rPr>
+              <w:tab/>
+            </w:r>
+            <w:r>
+              <w:rPr>
+                <w:noProof/>
+                <w:webHidden/>
+              </w:rPr>
+              <w:fldChar w:fldCharType="begin"/>
+            </w:r>
+            <w:r>
+              <w:rPr>
+                <w:noProof/>
+                <w:webHidden/>
+              </w:rPr>
+              <w:instrText xml:space="preserve"> PAGEREF _Toc117667823 \h </w:instrText>
             </w:r>
             <w:r>
               <w:rPr>
@@ -760,9 +807,6 @@
         <w:p>
           <w:pPr>
             <w:pStyle w:val="11"/>
-            <w:tabs>
-              <w:tab w:val="right" w:leader="dot" w:pos="9628"/>
-            </w:tabs>
             <w:rPr>
               <w:rFonts w:asciiTheme="minorHAnsi" w:eastAsiaTheme="minorEastAsia" w:hAnsiTheme="minorHAnsi" w:cstheme="minorBidi"/>
               <w:noProof/>
@@ -771,7 +815,7 @@
               <w:lang w:eastAsia="ru-RU"/>
             </w:rPr>
           </w:pPr>
-          <w:hyperlink w:anchor="_Toc115173617" w:history="1">
+          <w:hyperlink w:anchor="_Toc117667824" w:history="1">
             <w:r>
               <w:rPr>
                 <w:rStyle w:val="a7"/>
@@ -798,7 +842,7 @@
                 <w:noProof/>
                 <w:webHidden/>
               </w:rPr>
-              <w:instrText xml:space="preserve"> PAGEREF _Toc115173617 \h </w:instrText>
+              <w:instrText xml:space="preserve"> PAGEREF _Toc117667824 \h </w:instrText>
             </w:r>
             <w:r>
               <w:rPr>
@@ -831,17 +875,582 @@
         </w:p>
         <w:p>
           <w:pPr>
+            <w:pStyle w:val="21"/>
+            <w:tabs>
+              <w:tab w:val="right" w:leader="dot" w:pos="9628"/>
+            </w:tabs>
             <w:rPr>
-              <w:rFonts w:cs="Times New Roman"/>
-              <w:szCs w:val="28"/>
+              <w:rFonts w:asciiTheme="minorHAnsi" w:eastAsiaTheme="minorEastAsia" w:hAnsiTheme="minorHAnsi" w:cstheme="minorBidi"/>
+              <w:noProof/>
+              <w:color w:val="auto"/>
+              <w:sz w:val="22"/>
+              <w:lang w:eastAsia="ru-RU"/>
             </w:rPr>
+          </w:pPr>
+          <w:hyperlink w:anchor="_Toc117667825" w:history="1">
+            <w:r>
+              <w:rPr>
+                <w:rStyle w:val="a7"/>
+                <w:noProof/>
+              </w:rPr>
+              <w:t>Вкладка «Вставка» в текстовом редакторе.</w:t>
+            </w:r>
+            <w:r>
+              <w:rPr>
+                <w:noProof/>
+                <w:webHidden/>
+              </w:rPr>
+              <w:tab/>
+            </w:r>
+            <w:r>
+              <w:rPr>
+                <w:noProof/>
+                <w:webHidden/>
+              </w:rPr>
+              <w:fldChar w:fldCharType="begin"/>
+            </w:r>
+            <w:r>
+              <w:rPr>
+                <w:noProof/>
+                <w:webHidden/>
+              </w:rPr>
+              <w:instrText xml:space="preserve"> PAGEREF _Toc117667825 \h </w:instrText>
+            </w:r>
+            <w:r>
+              <w:rPr>
+                <w:noProof/>
+                <w:webHidden/>
+              </w:rPr>
+            </w:r>
+            <w:r>
+              <w:rPr>
+                <w:noProof/>
+                <w:webHidden/>
+              </w:rPr>
+              <w:fldChar w:fldCharType="separate"/>
+            </w:r>
+            <w:r>
+              <w:rPr>
+                <w:noProof/>
+                <w:webHidden/>
+              </w:rPr>
+              <w:t>11</w:t>
+            </w:r>
+            <w:r>
+              <w:rPr>
+                <w:noProof/>
+                <w:webHidden/>
+              </w:rPr>
+              <w:fldChar w:fldCharType="end"/>
+            </w:r>
+          </w:hyperlink>
+        </w:p>
+        <w:p>
+          <w:pPr>
+            <w:pStyle w:val="11"/>
+            <w:rPr>
+              <w:rFonts w:asciiTheme="minorHAnsi" w:eastAsiaTheme="minorEastAsia" w:hAnsiTheme="minorHAnsi" w:cstheme="minorBidi"/>
+              <w:noProof/>
+              <w:color w:val="auto"/>
+              <w:sz w:val="22"/>
+              <w:lang w:eastAsia="ru-RU"/>
+            </w:rPr>
+          </w:pPr>
+          <w:hyperlink w:anchor="_Toc117667826" w:history="1">
+            <w:r>
+              <w:rPr>
+                <w:rStyle w:val="a7"/>
+                <w:noProof/>
+              </w:rPr>
+              <w:t>ПРАКТИЧЕСКАЯ РАБОТА №3</w:t>
+            </w:r>
+            <w:r>
+              <w:rPr>
+                <w:noProof/>
+                <w:webHidden/>
+              </w:rPr>
+              <w:tab/>
+            </w:r>
+            <w:r>
+              <w:rPr>
+                <w:noProof/>
+                <w:webHidden/>
+              </w:rPr>
+              <w:fldChar w:fldCharType="begin"/>
+            </w:r>
+            <w:r>
+              <w:rPr>
+                <w:noProof/>
+                <w:webHidden/>
+              </w:rPr>
+              <w:instrText xml:space="preserve"> PAGEREF _Toc117667826 \h </w:instrText>
+            </w:r>
+            <w:r>
+              <w:rPr>
+                <w:noProof/>
+                <w:webHidden/>
+              </w:rPr>
+            </w:r>
+            <w:r>
+              <w:rPr>
+                <w:noProof/>
+                <w:webHidden/>
+              </w:rPr>
+              <w:fldChar w:fldCharType="separate"/>
+            </w:r>
+            <w:r>
+              <w:rPr>
+                <w:noProof/>
+                <w:webHidden/>
+              </w:rPr>
+              <w:t>24</w:t>
+            </w:r>
+            <w:r>
+              <w:rPr>
+                <w:noProof/>
+                <w:webHidden/>
+              </w:rPr>
+              <w:fldChar w:fldCharType="end"/>
+            </w:r>
+          </w:hyperlink>
+        </w:p>
+        <w:p>
+          <w:pPr>
+            <w:pStyle w:val="21"/>
+            <w:tabs>
+              <w:tab w:val="right" w:leader="dot" w:pos="9628"/>
+            </w:tabs>
+            <w:rPr>
+              <w:rFonts w:asciiTheme="minorHAnsi" w:eastAsiaTheme="minorEastAsia" w:hAnsiTheme="minorHAnsi" w:cstheme="minorBidi"/>
+              <w:noProof/>
+              <w:color w:val="auto"/>
+              <w:sz w:val="22"/>
+              <w:lang w:eastAsia="ru-RU"/>
+            </w:rPr>
+          </w:pPr>
+          <w:hyperlink w:anchor="_Toc117667827" w:history="1">
+            <w:r>
+              <w:rPr>
+                <w:rStyle w:val="a7"/>
+                <w:noProof/>
+              </w:rPr>
+              <w:t>Вкладка «Разметка страницы» в текстовом редакторе</w:t>
+            </w:r>
+            <w:r>
+              <w:rPr>
+                <w:noProof/>
+                <w:webHidden/>
+              </w:rPr>
+              <w:tab/>
+            </w:r>
+            <w:r>
+              <w:rPr>
+                <w:noProof/>
+                <w:webHidden/>
+              </w:rPr>
+              <w:fldChar w:fldCharType="begin"/>
+            </w:r>
+            <w:r>
+              <w:rPr>
+                <w:noProof/>
+                <w:webHidden/>
+              </w:rPr>
+              <w:instrText xml:space="preserve"> PAGEREF _Toc117667827 \h </w:instrText>
+            </w:r>
+            <w:r>
+              <w:rPr>
+                <w:noProof/>
+                <w:webHidden/>
+              </w:rPr>
+            </w:r>
+            <w:r>
+              <w:rPr>
+                <w:noProof/>
+                <w:webHidden/>
+              </w:rPr>
+              <w:fldChar w:fldCharType="separate"/>
+            </w:r>
+            <w:r>
+              <w:rPr>
+                <w:noProof/>
+                <w:webHidden/>
+              </w:rPr>
+              <w:t>24</w:t>
+            </w:r>
+            <w:r>
+              <w:rPr>
+                <w:noProof/>
+                <w:webHidden/>
+              </w:rPr>
+              <w:fldChar w:fldCharType="end"/>
+            </w:r>
+          </w:hyperlink>
+        </w:p>
+        <w:p>
+          <w:pPr>
+            <w:pStyle w:val="11"/>
+            <w:rPr>
+              <w:rFonts w:asciiTheme="minorHAnsi" w:eastAsiaTheme="minorEastAsia" w:hAnsiTheme="minorHAnsi" w:cstheme="minorBidi"/>
+              <w:noProof/>
+              <w:color w:val="auto"/>
+              <w:sz w:val="22"/>
+              <w:lang w:eastAsia="ru-RU"/>
+            </w:rPr>
+          </w:pPr>
+          <w:hyperlink w:anchor="_Toc117667828" w:history="1">
+            <w:r>
+              <w:rPr>
+                <w:rStyle w:val="a7"/>
+                <w:noProof/>
+              </w:rPr>
+              <w:t>ПРАКТИЧЕСКАЯ РАБОТА №</w:t>
+            </w:r>
+            <w:r>
+              <w:rPr>
+                <w:rStyle w:val="a7"/>
+                <w:noProof/>
+              </w:rPr>
+              <w:t>4</w:t>
+            </w:r>
+            <w:r>
+              <w:rPr>
+                <w:noProof/>
+                <w:webHidden/>
+              </w:rPr>
+              <w:tab/>
+            </w:r>
+            <w:r>
+              <w:rPr>
+                <w:noProof/>
+                <w:webHidden/>
+              </w:rPr>
+              <w:fldChar w:fldCharType="begin"/>
+            </w:r>
+            <w:r>
+              <w:rPr>
+                <w:noProof/>
+                <w:webHidden/>
+              </w:rPr>
+              <w:instrText xml:space="preserve"> PAGEREF _Toc117667828 \h </w:instrText>
+            </w:r>
+            <w:r>
+              <w:rPr>
+                <w:noProof/>
+                <w:webHidden/>
+              </w:rPr>
+            </w:r>
+            <w:r>
+              <w:rPr>
+                <w:noProof/>
+                <w:webHidden/>
+              </w:rPr>
+              <w:fldChar w:fldCharType="separate"/>
+            </w:r>
+            <w:r>
+              <w:rPr>
+                <w:noProof/>
+                <w:webHidden/>
+              </w:rPr>
+              <w:t>29</w:t>
+            </w:r>
+            <w:r>
+              <w:rPr>
+                <w:noProof/>
+                <w:webHidden/>
+              </w:rPr>
+              <w:fldChar w:fldCharType="end"/>
+            </w:r>
+          </w:hyperlink>
+        </w:p>
+        <w:p>
+          <w:pPr>
+            <w:pStyle w:val="21"/>
+            <w:tabs>
+              <w:tab w:val="right" w:leader="dot" w:pos="9628"/>
+            </w:tabs>
+            <w:rPr>
+              <w:rFonts w:asciiTheme="minorHAnsi" w:eastAsiaTheme="minorEastAsia" w:hAnsiTheme="minorHAnsi" w:cstheme="minorBidi"/>
+              <w:noProof/>
+              <w:color w:val="auto"/>
+              <w:sz w:val="22"/>
+              <w:lang w:eastAsia="ru-RU"/>
+            </w:rPr>
+          </w:pPr>
+          <w:hyperlink w:anchor="_Toc117667829" w:history="1">
+            <w:r>
+              <w:rPr>
+                <w:rStyle w:val="a7"/>
+                <w:noProof/>
+              </w:rPr>
+              <w:t>Вкладка «Ссылки» в текстовом редакторе</w:t>
+            </w:r>
+            <w:r>
+              <w:rPr>
+                <w:noProof/>
+                <w:webHidden/>
+              </w:rPr>
+              <w:tab/>
+            </w:r>
+            <w:r>
+              <w:rPr>
+                <w:noProof/>
+                <w:webHidden/>
+              </w:rPr>
+              <w:fldChar w:fldCharType="begin"/>
+            </w:r>
+            <w:r>
+              <w:rPr>
+                <w:noProof/>
+                <w:webHidden/>
+              </w:rPr>
+              <w:instrText xml:space="preserve"> PAGEREF _Toc117667829 \h </w:instrText>
+            </w:r>
+            <w:r>
+              <w:rPr>
+                <w:noProof/>
+                <w:webHidden/>
+              </w:rPr>
+            </w:r>
+            <w:r>
+              <w:rPr>
+                <w:noProof/>
+                <w:webHidden/>
+              </w:rPr>
+              <w:fldChar w:fldCharType="separate"/>
+            </w:r>
+            <w:r>
+              <w:rPr>
+                <w:noProof/>
+                <w:webHidden/>
+              </w:rPr>
+              <w:t>29</w:t>
+            </w:r>
+            <w:r>
+              <w:rPr>
+                <w:noProof/>
+                <w:webHidden/>
+              </w:rPr>
+              <w:fldChar w:fldCharType="end"/>
+            </w:r>
+          </w:hyperlink>
+        </w:p>
+        <w:p>
+          <w:pPr>
+            <w:pStyle w:val="11"/>
+            <w:rPr>
+              <w:rFonts w:asciiTheme="minorHAnsi" w:eastAsiaTheme="minorEastAsia" w:hAnsiTheme="minorHAnsi" w:cstheme="minorBidi"/>
+              <w:noProof/>
+              <w:color w:val="auto"/>
+              <w:sz w:val="22"/>
+              <w:lang w:eastAsia="ru-RU"/>
+            </w:rPr>
+          </w:pPr>
+          <w:hyperlink w:anchor="_Toc117667830" w:history="1">
+            <w:r>
+              <w:rPr>
+                <w:rStyle w:val="a7"/>
+                <w:rFonts w:eastAsiaTheme="majorEastAsia" w:cstheme="majorBidi"/>
+                <w:noProof/>
+                <w:lang w:eastAsia="ru-RU"/>
+              </w:rPr>
+              <w:t>СПИСОК ЛИТЕРАТУРЫ</w:t>
+            </w:r>
+            <w:r>
+              <w:rPr>
+                <w:noProof/>
+                <w:webHidden/>
+              </w:rPr>
+              <w:tab/>
+            </w:r>
+            <w:r>
+              <w:rPr>
+                <w:noProof/>
+                <w:webHidden/>
+              </w:rPr>
+              <w:fldChar w:fldCharType="begin"/>
+            </w:r>
+            <w:r>
+              <w:rPr>
+                <w:noProof/>
+                <w:webHidden/>
+              </w:rPr>
+              <w:instrText xml:space="preserve"> PAGEREF _Toc117667830 \h </w:instrText>
+            </w:r>
+            <w:r>
+              <w:rPr>
+                <w:noProof/>
+                <w:webHidden/>
+              </w:rPr>
+            </w:r>
+            <w:r>
+              <w:rPr>
+                <w:noProof/>
+                <w:webHidden/>
+              </w:rPr>
+              <w:fldChar w:fldCharType="separate"/>
+            </w:r>
+            <w:r>
+              <w:rPr>
+                <w:noProof/>
+                <w:webHidden/>
+              </w:rPr>
+              <w:t>31</w:t>
+            </w:r>
+            <w:r>
+              <w:rPr>
+                <w:noProof/>
+                <w:webHidden/>
+              </w:rPr>
+              <w:fldChar w:fldCharType="end"/>
+            </w:r>
+          </w:hyperlink>
+        </w:p>
+        <w:p>
+          <w:pPr>
+            <w:pStyle w:val="11"/>
+            <w:rPr>
+              <w:rFonts w:asciiTheme="minorHAnsi" w:eastAsiaTheme="minorEastAsia" w:hAnsiTheme="minorHAnsi" w:cstheme="minorBidi"/>
+              <w:noProof/>
+              <w:color w:val="auto"/>
+              <w:sz w:val="22"/>
+              <w:lang w:eastAsia="ru-RU"/>
+            </w:rPr>
+          </w:pPr>
+          <w:hyperlink w:anchor="_Toc117667831" w:history="1">
+            <w:r>
+              <w:rPr>
+                <w:rStyle w:val="a7"/>
+                <w:noProof/>
+              </w:rPr>
+              <w:t>СПИСОК ИЛЛЮСТРАЦИЙ</w:t>
+            </w:r>
+            <w:r>
+              <w:rPr>
+                <w:noProof/>
+                <w:webHidden/>
+              </w:rPr>
+              <w:tab/>
+            </w:r>
+            <w:r>
+              <w:rPr>
+                <w:noProof/>
+                <w:webHidden/>
+              </w:rPr>
+              <w:fldChar w:fldCharType="begin"/>
+            </w:r>
+            <w:r>
+              <w:rPr>
+                <w:noProof/>
+                <w:webHidden/>
+              </w:rPr>
+              <w:instrText xml:space="preserve"> PAGEREF _Toc117667831 \h </w:instrText>
+            </w:r>
+            <w:r>
+              <w:rPr>
+                <w:noProof/>
+                <w:webHidden/>
+              </w:rPr>
+            </w:r>
+            <w:r>
+              <w:rPr>
+                <w:noProof/>
+                <w:webHidden/>
+              </w:rPr>
+              <w:fldChar w:fldCharType="separate"/>
+            </w:r>
+            <w:r>
+              <w:rPr>
+                <w:noProof/>
+                <w:webHidden/>
+              </w:rPr>
+              <w:t>32</w:t>
+            </w:r>
+            <w:r>
+              <w:rPr>
+                <w:noProof/>
+                <w:webHidden/>
+              </w:rPr>
+              <w:fldChar w:fldCharType="end"/>
+            </w:r>
+          </w:hyperlink>
+        </w:p>
+        <w:p>
+          <w:pPr>
+            <w:pStyle w:val="11"/>
+            <w:rPr>
+              <w:rFonts w:asciiTheme="minorHAnsi" w:eastAsiaTheme="minorEastAsia" w:hAnsiTheme="minorHAnsi" w:cstheme="minorBidi"/>
+              <w:noProof/>
+              <w:color w:val="auto"/>
+              <w:sz w:val="22"/>
+              <w:lang w:eastAsia="ru-RU"/>
+            </w:rPr>
+          </w:pPr>
+          <w:hyperlink w:anchor="_Toc117667832" w:history="1">
+            <w:r>
+              <w:rPr>
+                <w:rStyle w:val="a7"/>
+                <w:noProof/>
+              </w:rPr>
+              <w:t>СПИСОК ТАБЛИЦ</w:t>
+            </w:r>
+            <w:r>
+              <w:rPr>
+                <w:noProof/>
+                <w:webHidden/>
+              </w:rPr>
+              <w:tab/>
+            </w:r>
+            <w:r>
+              <w:rPr>
+                <w:noProof/>
+                <w:webHidden/>
+              </w:rPr>
+              <w:fldChar w:fldCharType="begin"/>
+            </w:r>
+            <w:r>
+              <w:rPr>
+                <w:noProof/>
+                <w:webHidden/>
+              </w:rPr>
+              <w:instrText xml:space="preserve"> PAGEREF _Toc117667832 \h </w:instrText>
+            </w:r>
+            <w:r>
+              <w:rPr>
+                <w:noProof/>
+                <w:webHidden/>
+              </w:rPr>
+            </w:r>
+            <w:r>
+              <w:rPr>
+                <w:noProof/>
+                <w:webHidden/>
+              </w:rPr>
+              <w:fldChar w:fldCharType="separate"/>
+            </w:r>
+            <w:r>
+              <w:rPr>
+                <w:noProof/>
+                <w:webHidden/>
+              </w:rPr>
+              <w:t>33</w:t>
+            </w:r>
+            <w:r>
+              <w:rPr>
+                <w:noProof/>
+                <w:webHidden/>
+              </w:rPr>
+              <w:fldChar w:fldCharType="end"/>
+            </w:r>
+          </w:hyperlink>
+        </w:p>
+        <w:p>
+          <w:pPr>
+            <w:ind w:firstLine="0"/>
           </w:pPr>
           <w:r>
             <w:rPr>
-              <w:rFonts w:cs="Times New Roman"/>
               <w:b/>
               <w:bCs/>
-              <w:szCs w:val="28"/>
             </w:rPr>
             <w:fldChar w:fldCharType="end"/>
           </w:r>
@@ -868,7 +1477,7 @@
         <w:pStyle w:val="1"/>
         <w:ind w:firstLine="0"/>
       </w:pPr>
-      <w:bookmarkStart w:id="0" w:name="_Toc115173616"/>
+      <w:bookmarkStart w:id="0" w:name="_Toc117667822"/>
       <w:r>
         <w:lastRenderedPageBreak/>
         <w:t>ПРАКТИЧЕСКАЯ РАБОТА №1</w:t>
@@ -877,12 +1486,13 @@
     </w:p>
     <w:p>
       <w:pPr>
-        <w:ind w:firstLine="0"/>
-        <w:jc w:val="center"/>
-      </w:pPr>
+        <w:pStyle w:val="2"/>
+      </w:pPr>
+      <w:bookmarkStart w:id="1" w:name="_Toc117667823"/>
       <w:r>
         <w:t>Вкладка «Главная» в текстовом редакторе.</w:t>
       </w:r>
+      <w:bookmarkEnd w:id="1"/>
     </w:p>
     <w:p>
       <w:r>
@@ -984,6 +1594,7 @@
           <w:szCs w:val="24"/>
         </w:rPr>
       </w:pPr>
+      <w:bookmarkStart w:id="2" w:name="_Toc117667876"/>
       <w:r>
         <w:rPr>
           <w:i w:val="0"/>
@@ -1048,6 +1659,7 @@
         </w:rPr>
         <w:t xml:space="preserve"> – Меню буфер обмена</w:t>
       </w:r>
+      <w:bookmarkEnd w:id="2"/>
     </w:p>
     <w:p>
       <w:pPr>
@@ -1128,6 +1740,7 @@
           <w:szCs w:val="24"/>
         </w:rPr>
       </w:pPr>
+      <w:bookmarkStart w:id="3" w:name="_Toc117667877"/>
       <w:r>
         <w:rPr>
           <w:i w:val="0"/>
@@ -1192,6 +1805,7 @@
         </w:rPr>
         <w:t xml:space="preserve"> – Демонстрация возможности кнопки «Вставить»</w:t>
       </w:r>
+      <w:bookmarkEnd w:id="3"/>
     </w:p>
     <w:p>
       <w:r>
@@ -1557,6 +2171,7 @@
           <w:szCs w:val="24"/>
         </w:rPr>
       </w:pPr>
+      <w:bookmarkStart w:id="4" w:name="_Toc117667878"/>
       <w:r>
         <w:rPr>
           <w:i w:val="0"/>
@@ -1621,6 +2236,7 @@
         </w:rPr>
         <w:t xml:space="preserve"> – Демонстрация меню «Шрифт»</w:t>
       </w:r>
+      <w:bookmarkEnd w:id="4"/>
     </w:p>
     <w:p>
       <w:r>
@@ -1933,6 +2549,7 @@
           <w:szCs w:val="24"/>
         </w:rPr>
       </w:pPr>
+      <w:bookmarkStart w:id="5" w:name="_Toc117667879"/>
       <w:r>
         <w:rPr>
           <w:i w:val="0"/>
@@ -1997,6 +2614,7 @@
         </w:rPr>
         <w:t xml:space="preserve"> – Отображение скрытых знаков форматирования</w:t>
       </w:r>
+      <w:bookmarkEnd w:id="5"/>
     </w:p>
     <w:p>
       <w:r>
@@ -2148,6 +2766,7 @@
           <w:szCs w:val="24"/>
         </w:rPr>
       </w:pPr>
+      <w:bookmarkStart w:id="6" w:name="_Toc117667880"/>
       <w:r>
         <w:rPr>
           <w:i w:val="0"/>
@@ -2212,6 +2831,7 @@
         </w:rPr>
         <w:t xml:space="preserve"> – Вкладка «Стили»</w:t>
       </w:r>
+      <w:bookmarkEnd w:id="6"/>
     </w:p>
     <w:p>
       <w:pPr>
@@ -2277,6 +2897,7 @@
           <w:szCs w:val="24"/>
         </w:rPr>
       </w:pPr>
+      <w:bookmarkStart w:id="7" w:name="_Toc117667881"/>
       <w:r>
         <w:rPr>
           <w:i w:val="0"/>
@@ -2348,6 +2969,7 @@
         </w:rPr>
         <w:t xml:space="preserve"> – Меню «Изменение стиля»</w:t>
       </w:r>
+      <w:bookmarkEnd w:id="7"/>
     </w:p>
     <w:p>
       <w:r>
@@ -2438,6 +3060,7 @@
           <w:szCs w:val="24"/>
         </w:rPr>
       </w:pPr>
+      <w:bookmarkStart w:id="8" w:name="_Toc117667882"/>
       <w:r>
         <w:rPr>
           <w:i w:val="0"/>
@@ -2502,6 +3125,7 @@
         </w:rPr>
         <w:t xml:space="preserve"> – Кнопка «Найти»</w:t>
       </w:r>
+      <w:bookmarkEnd w:id="8"/>
     </w:p>
     <w:p>
       <w:r>
@@ -2574,6 +3198,7 @@
           <w:szCs w:val="24"/>
         </w:rPr>
       </w:pPr>
+      <w:bookmarkStart w:id="9" w:name="_Toc117667883"/>
       <w:r>
         <w:rPr>
           <w:i w:val="0"/>
@@ -2655,6 +3280,7 @@
         </w:rPr>
         <w:t>в файле</w:t>
       </w:r>
+      <w:bookmarkEnd w:id="9"/>
     </w:p>
     <w:p>
       <w:r>
@@ -2725,6 +3351,7 @@
           <w:szCs w:val="24"/>
         </w:rPr>
       </w:pPr>
+      <w:bookmarkStart w:id="10" w:name="_Toc117667884"/>
       <w:r>
         <w:rPr>
           <w:i w:val="0"/>
@@ -2796,6 +3423,7 @@
         </w:rPr>
         <w:t xml:space="preserve"> – Окно «Найти и заменить»</w:t>
       </w:r>
+      <w:bookmarkEnd w:id="10"/>
     </w:p>
     <w:p>
       <w:r>
@@ -2872,6 +3500,7 @@
           <w:szCs w:val="24"/>
         </w:rPr>
       </w:pPr>
+      <w:bookmarkStart w:id="11" w:name="_Toc117667885"/>
       <w:r>
         <w:rPr>
           <w:i w:val="0"/>
@@ -2936,6 +3565,7 @@
         </w:rPr>
         <w:t xml:space="preserve"> – Кнопка «Выделить»</w:t>
       </w:r>
+      <w:bookmarkEnd w:id="11"/>
     </w:p>
     <w:p>
       <w:r>
@@ -2952,21 +3582,22 @@
         <w:pStyle w:val="1"/>
         <w:ind w:firstLine="0"/>
       </w:pPr>
-      <w:bookmarkStart w:id="1" w:name="_Toc115173617"/>
+      <w:bookmarkStart w:id="12" w:name="_Toc117667824"/>
       <w:r>
         <w:lastRenderedPageBreak/>
         <w:t>ПРАКТИЧЕСКАЯ РАБОТА №2</w:t>
       </w:r>
-      <w:bookmarkEnd w:id="1"/>
-    </w:p>
-    <w:p>
-      <w:pPr>
-        <w:ind w:firstLine="0"/>
-        <w:jc w:val="center"/>
-      </w:pPr>
+      <w:bookmarkEnd w:id="12"/>
+    </w:p>
+    <w:p>
+      <w:pPr>
+        <w:pStyle w:val="2"/>
+      </w:pPr>
+      <w:bookmarkStart w:id="13" w:name="_Toc117667825"/>
       <w:r>
         <w:t>Вкладка «Вставка» в текстовом редакторе.</w:t>
       </w:r>
+      <w:bookmarkEnd w:id="13"/>
     </w:p>
     <w:p>
       <w:r>
@@ -3099,6 +3730,7 @@
           <w:szCs w:val="24"/>
         </w:rPr>
       </w:pPr>
+      <w:bookmarkStart w:id="14" w:name="_Toc117667886"/>
       <w:r>
         <w:rPr>
           <w:i w:val="0"/>
@@ -3163,6 +3795,7 @@
         </w:rPr>
         <w:t xml:space="preserve"> – Создание титульного листа</w:t>
       </w:r>
+      <w:bookmarkEnd w:id="14"/>
     </w:p>
     <w:p>
       <w:pPr>
@@ -3257,6 +3890,7 @@
           <w:szCs w:val="24"/>
         </w:rPr>
       </w:pPr>
+      <w:bookmarkStart w:id="15" w:name="_Toc117667183"/>
       <w:r>
         <w:rPr>
           <w:i w:val="0"/>
@@ -3321,6 +3955,7 @@
         </w:rPr>
         <w:t xml:space="preserve"> – Стандартная таблица 2х2</w:t>
       </w:r>
+      <w:bookmarkEnd w:id="15"/>
     </w:p>
     <w:tbl>
       <w:tblPr>
@@ -3409,6 +4044,7 @@
           <w:szCs w:val="24"/>
         </w:rPr>
       </w:pPr>
+      <w:bookmarkStart w:id="16" w:name="_Toc117667184"/>
       <w:r>
         <w:rPr>
           <w:i w:val="0"/>
@@ -3473,6 +4109,7 @@
         </w:rPr>
         <w:t xml:space="preserve"> – Таблица календаря</w:t>
       </w:r>
+      <w:bookmarkEnd w:id="16"/>
     </w:p>
     <w:tbl>
       <w:tblPr>
@@ -4025,6 +4662,7 @@
           <w:lang w:val="en-US"/>
         </w:rPr>
       </w:pPr>
+      <w:bookmarkStart w:id="17" w:name="_Toc117667185"/>
       <w:r>
         <w:rPr>
           <w:i w:val="0"/>
@@ -4099,6 +4737,7 @@
         </w:rPr>
         <w:t>Excel</w:t>
       </w:r>
+      <w:bookmarkEnd w:id="17"/>
     </w:p>
     <w:p>
       <w:pPr>
@@ -4126,10 +4765,10 @@
             <v:path o:extrusionok="f" gradientshapeok="t" o:connecttype="rect"/>
             <o:lock v:ext="edit" aspectratio="t"/>
           </v:shapetype>
-          <v:shape id="_x0000_i1025" type="#_x0000_t75" style="width:345.4pt;height:146.3pt" o:ole="">
+          <v:shape id="_x0000_i1037" type="#_x0000_t75" style="width:345.35pt;height:146.35pt" o:ole="">
             <v:imagedata r:id="rId19" o:title=""/>
           </v:shape>
-          <o:OLEObject Type="Embed" ProgID="Excel.Sheet.12" ShapeID="_x0000_i1025" DrawAspect="Content" ObjectID="_1727099589" r:id="rId20"/>
+          <o:OLEObject Type="Embed" ProgID="Excel.Sheet.12" ShapeID="_x0000_i1037" DrawAspect="Content" ObjectID="_1728283473" r:id="rId20"/>
         </w:object>
       </w:r>
     </w:p>
@@ -4237,6 +4876,7 @@
           <w:szCs w:val="24"/>
         </w:rPr>
       </w:pPr>
+      <w:bookmarkStart w:id="18" w:name="_Toc117667887"/>
       <w:r>
         <w:rPr>
           <w:i w:val="0"/>
@@ -4301,6 +4941,7 @@
         </w:rPr>
         <w:t xml:space="preserve"> – Пример добавленного изображения из хранилища компьютера через кнопку Рисунки</w:t>
       </w:r>
+      <w:bookmarkEnd w:id="18"/>
     </w:p>
     <w:p>
       <w:pPr>
@@ -4412,6 +5053,7 @@
           <w:szCs w:val="24"/>
         </w:rPr>
       </w:pPr>
+      <w:bookmarkStart w:id="19" w:name="_Toc117667888"/>
       <w:r>
         <w:rPr>
           <w:i w:val="0"/>
@@ -4476,6 +5118,7 @@
         </w:rPr>
         <w:t xml:space="preserve"> – Пример добавленного изображения из Интернета</w:t>
       </w:r>
+      <w:bookmarkEnd w:id="19"/>
     </w:p>
     <w:p>
       <w:pPr>
@@ -4556,6 +5199,7 @@
           <w:szCs w:val="24"/>
         </w:rPr>
       </w:pPr>
+      <w:bookmarkStart w:id="20" w:name="_Toc117667889"/>
       <w:r>
         <w:rPr>
           <w:i w:val="0"/>
@@ -4620,6 +5264,7 @@
         </w:rPr>
         <w:t xml:space="preserve"> – Меню выбора фигур</w:t>
       </w:r>
+      <w:bookmarkEnd w:id="20"/>
     </w:p>
     <w:p>
       <w:r>
@@ -4992,6 +5637,7 @@
           <w:szCs w:val="24"/>
         </w:rPr>
       </w:pPr>
+      <w:bookmarkStart w:id="21" w:name="_Toc117667890"/>
       <w:r>
         <w:rPr>
           <w:i w:val="0"/>
@@ -5069,6 +5715,7 @@
         </w:rPr>
         <w:t>рисунок</w:t>
       </w:r>
+      <w:bookmarkEnd w:id="21"/>
     </w:p>
     <w:p>
       <w:pPr>
@@ -5153,6 +5800,7 @@
           <w:szCs w:val="24"/>
         </w:rPr>
       </w:pPr>
+      <w:bookmarkStart w:id="22" w:name="_Toc117667891"/>
       <w:r>
         <w:rPr>
           <w:i w:val="0"/>
@@ -5217,6 +5865,7 @@
         </w:rPr>
         <w:t xml:space="preserve"> – Меню Вставка диаграммы</w:t>
       </w:r>
+      <w:bookmarkEnd w:id="22"/>
     </w:p>
     <w:p>
       <w:r>
@@ -5260,6 +5909,7 @@
           <w:szCs w:val="24"/>
         </w:rPr>
       </w:pPr>
+      <w:bookmarkStart w:id="23" w:name="_Toc117667892"/>
       <w:r>
         <w:rPr>
           <w:i w:val="0"/>
@@ -5326,6 +5976,7 @@
         </w:rPr>
         <w:t xml:space="preserve"> – Объемная круговая диаграмма</w:t>
       </w:r>
+      <w:bookmarkEnd w:id="23"/>
     </w:p>
     <w:p>
       <w:pPr>
@@ -5422,6 +6073,7 @@
           <w:szCs w:val="24"/>
         </w:rPr>
       </w:pPr>
+      <w:bookmarkStart w:id="24" w:name="_Toc117667893"/>
       <w:r>
         <w:rPr>
           <w:i w:val="0"/>
@@ -5504,6 +6156,7 @@
         </w:rPr>
         <w:t>снимка с помощью кнопки</w:t>
       </w:r>
+      <w:bookmarkEnd w:id="24"/>
     </w:p>
     <w:p>
       <w:pPr>
@@ -5648,6 +6301,7 @@
           <w:szCs w:val="24"/>
         </w:rPr>
       </w:pPr>
+      <w:bookmarkStart w:id="25" w:name="_Toc117667894"/>
       <w:r>
         <w:rPr>
           <w:i w:val="0"/>
@@ -5712,6 +6366,7 @@
         </w:rPr>
         <w:t xml:space="preserve"> – Меню ввода для поиска в Википедии</w:t>
       </w:r>
+      <w:bookmarkEnd w:id="25"/>
     </w:p>
     <w:p>
       <w:pPr>
@@ -5805,6 +6460,7 @@
           <w:szCs w:val="24"/>
         </w:rPr>
       </w:pPr>
+      <w:bookmarkStart w:id="26" w:name="_Toc117667895"/>
       <w:r>
         <w:rPr>
           <w:i w:val="0"/>
@@ -5869,6 +6525,7 @@
         </w:rPr>
         <w:t xml:space="preserve"> – Добавление видео из Интернета</w:t>
       </w:r>
+      <w:bookmarkEnd w:id="26"/>
     </w:p>
     <w:p>
       <w:r>
@@ -6043,24 +6700,24 @@
       <w:r>
         <w:t>В этой вкладке есть одна кнопка под названием «</w:t>
       </w:r>
-      <w:commentRangeStart w:id="2"/>
-      <w:commentRangeStart w:id="3"/>
+      <w:commentRangeStart w:id="27"/>
+      <w:commentRangeStart w:id="28"/>
       <w:r>
         <w:t>Примечание</w:t>
       </w:r>
-      <w:commentRangeEnd w:id="2"/>
+      <w:commentRangeEnd w:id="27"/>
       <w:r>
         <w:rPr>
           <w:rStyle w:val="af0"/>
         </w:rPr>
-        <w:commentReference w:id="2"/>
-      </w:r>
-      <w:commentRangeEnd w:id="3"/>
+        <w:commentReference w:id="27"/>
+      </w:r>
+      <w:commentRangeEnd w:id="28"/>
       <w:r>
         <w:rPr>
           <w:rStyle w:val="af0"/>
         </w:rPr>
-        <w:commentReference w:id="3"/>
+        <w:commentReference w:id="28"/>
       </w:r>
       <w:r>
         <w:t>».  С помощью нее можно создать примечания и комментарии для других пользователей.</w:t>
@@ -6904,7 +7561,7 @@
     <w:p>
       <w:r>
         <w:pict w14:anchorId="6C96D51E">
-          <v:shape id="_x0000_i1026" type="#_x0000_t75" alt="Строка подписи Microsoft Office..." style="width:191.85pt;height:96.15pt">
+          <v:shape id="_x0000_i1038" type="#_x0000_t75" alt="Строка подписи Microsoft Office..." style="width:191.8pt;height:96.2pt">
             <v:imagedata r:id="rId41" o:title=""/>
             <o:lock v:ext="edit" ungrouping="t" rotation="t" cropping="t" verticies="t" text="t" grouping="t"/>
             <o:signatureline v:ext="edit" id="{3AAA9F46-37F9-4BAE-B97D-50C5E41C5F68}" provid="{00000000-0000-0000-0000-000000000000}" o:suggestedsigner="В. Д. Макаров" o:suggestedsigner2="Лох" o:suggestedsigneremail="vasyalox@gmail.com" issignatureline="t"/>
@@ -6961,15 +7618,15 @@
         <w:t>Эта кнопка позволяет добавить объект из другого документа. Пример:</w:t>
       </w:r>
     </w:p>
-    <w:bookmarkStart w:id="4" w:name="_MON_1725863796"/>
-    <w:bookmarkEnd w:id="4"/>
+    <w:bookmarkStart w:id="29" w:name="_MON_1725863796"/>
+    <w:bookmarkEnd w:id="29"/>
     <w:p>
       <w:r>
         <w:object w:dxaOrig="9355" w:dyaOrig="483" w14:anchorId="717AC353">
-          <v:shape id="_x0000_i1027" type="#_x0000_t75" style="width:467.55pt;height:24.15pt" o:ole="">
+          <v:shape id="_x0000_i1039" type="#_x0000_t75" style="width:467.75pt;height:24.15pt" o:ole="">
             <v:imagedata r:id="rId42" o:title=""/>
           </v:shape>
-          <o:OLEObject Type="Embed" ProgID="Word.Document.12" ShapeID="_x0000_i1027" DrawAspect="Content" ObjectID="_1727099590" r:id="rId43">
+          <o:OLEObject Type="Embed" ProgID="Word.Document.12" ShapeID="_x0000_i1039" DrawAspect="Content" ObjectID="_1728283474" r:id="rId43">
             <o:FieldCodes>\s</o:FieldCodes>
           </o:OLEObject>
         </w:object>
@@ -7214,19 +7871,22 @@
         <w:pStyle w:val="1"/>
         <w:ind w:firstLine="0"/>
       </w:pPr>
+      <w:bookmarkStart w:id="30" w:name="_Toc117667826"/>
       <w:r>
         <w:lastRenderedPageBreak/>
         <w:t>ПРАКТИЧЕСКАЯ РАБОТА №3</w:t>
       </w:r>
-    </w:p>
-    <w:p>
-      <w:pPr>
-        <w:ind w:firstLine="0"/>
-        <w:jc w:val="center"/>
-      </w:pPr>
+      <w:bookmarkEnd w:id="30"/>
+    </w:p>
+    <w:p>
+      <w:pPr>
+        <w:pStyle w:val="2"/>
+      </w:pPr>
+      <w:bookmarkStart w:id="31" w:name="_Toc117667827"/>
       <w:r>
         <w:t>Вкладка «Разметка страницы» в текстовом редакторе</w:t>
       </w:r>
+      <w:bookmarkEnd w:id="31"/>
     </w:p>
     <w:p>
       <w:r>
@@ -7320,6 +7980,7 @@
           <w:szCs w:val="24"/>
         </w:rPr>
       </w:pPr>
+      <w:bookmarkStart w:id="32" w:name="_Toc117667896"/>
       <w:r>
         <w:rPr>
           <w:i w:val="0"/>
@@ -7393,6 +8054,7 @@
         </w:rPr>
         <w:t>тем</w:t>
       </w:r>
+      <w:bookmarkEnd w:id="32"/>
     </w:p>
     <w:p>
       <w:pPr>
@@ -7646,6 +8308,7 @@
           <w:szCs w:val="24"/>
         </w:rPr>
       </w:pPr>
+      <w:bookmarkStart w:id="33" w:name="_Toc117667897"/>
       <w:r>
         <w:rPr>
           <w:i w:val="0"/>
@@ -7710,6 +8373,7 @@
         </w:rPr>
         <w:t xml:space="preserve"> – Цвет страницы</w:t>
       </w:r>
+      <w:bookmarkEnd w:id="33"/>
     </w:p>
     <w:p>
       <w:pPr>
@@ -7908,6 +8572,7 @@
           <w:szCs w:val="24"/>
         </w:rPr>
       </w:pPr>
+      <w:bookmarkStart w:id="34" w:name="_Toc117667898"/>
       <w:r>
         <w:rPr>
           <w:i w:val="0"/>
@@ -7972,6 +8637,7 @@
         </w:rPr>
         <w:t xml:space="preserve"> – Расстановка переносов</w:t>
       </w:r>
+      <w:bookmarkEnd w:id="34"/>
     </w:p>
     <w:p>
       <w:pPr>
@@ -8314,20 +8980,2490 @@
       <w:r>
         <w:t xml:space="preserve"> как можно добавлять подложки, и менять цвет страницы и границ.</w:t>
       </w:r>
-      <w:bookmarkStart w:id="5" w:name="_GoBack"/>
-      <w:bookmarkEnd w:id="5"/>
+    </w:p>
+    <w:p>
+      <w:r>
+        <w:br w:type="page"/>
+      </w:r>
+    </w:p>
+    <w:p>
+      <w:pPr>
+        <w:pStyle w:val="1"/>
+        <w:ind w:firstLine="0"/>
+      </w:pPr>
+      <w:bookmarkStart w:id="35" w:name="_Toc117667828"/>
+      <w:r>
+        <w:lastRenderedPageBreak/>
+        <w:t>ПРАКТИЧЕСКАЯ РАБОТА №4</w:t>
+      </w:r>
+      <w:bookmarkEnd w:id="35"/>
+    </w:p>
+    <w:p>
+      <w:pPr>
+        <w:pStyle w:val="2"/>
+      </w:pPr>
+      <w:bookmarkStart w:id="36" w:name="_Toc117667829"/>
+      <w:r>
+        <w:t>Вкладка «Ссылки» в текстовом редакторе</w:t>
+      </w:r>
+      <w:bookmarkEnd w:id="36"/>
+    </w:p>
+    <w:p>
+      <w:r>
+        <w:t>Цель работы: разобрать вкладку «Ссылки» в текстовом редакторе, рассмотреть ее функции, возможности, особенности, применить эти возможности в нашем файле для создания ссылок, оглавлений, сносок и т.д.</w:t>
+      </w:r>
+    </w:p>
+    <w:p>
+      <w:pPr>
+        <w:pStyle w:val="a8"/>
+        <w:numPr>
+          <w:ilvl w:val="0"/>
+          <w:numId w:val="20"/>
+        </w:numPr>
+      </w:pPr>
+      <w:r>
+        <w:t>Оглавление</w:t>
+      </w:r>
+    </w:p>
+    <w:p>
+      <w:r>
+        <w:t>Эта вкладка позволяет всячески настраивать, изменять и форматировать автоматическое оглавление для вашего файла, что может быть крайне полезно при создании какого-либо отчета по проекту.</w:t>
+      </w:r>
+    </w:p>
+    <w:p>
+      <w:r>
+        <w:t>Пример созданного и отформатированного оглавления можно увидеть на с.2 данного отчёта.</w:t>
+      </w:r>
+      <w:r>
+        <w:t xml:space="preserve"> Вот ссылка на это оглавление:</w:t>
+      </w:r>
+    </w:p>
+    <w:p>
+      <w:r>
+        <w:fldChar w:fldCharType="begin"/>
+      </w:r>
+      <w:r>
+        <w:instrText xml:space="preserve"> REF Оглавление \h </w:instrText>
+      </w:r>
+      <w:r>
+        <w:fldChar w:fldCharType="end"/>
+      </w:r>
+      <w:r>
+        <w:fldChar w:fldCharType="begin"/>
+      </w:r>
+      <w:r>
+        <w:instrText xml:space="preserve"> REF Оглавление \h </w:instrText>
+      </w:r>
+      <w:r>
+        <w:fldChar w:fldCharType="end"/>
+      </w:r>
+      <w:hyperlink w:anchor="Оглавление" w:history="1">
+        <w:r>
+          <w:rPr>
+            <w:rStyle w:val="a7"/>
+          </w:rPr>
+          <w:t>Оглавление</w:t>
+        </w:r>
+      </w:hyperlink>
+    </w:p>
+    <w:p>
+      <w:pPr>
+        <w:pStyle w:val="a8"/>
+        <w:numPr>
+          <w:ilvl w:val="0"/>
+          <w:numId w:val="20"/>
+        </w:numPr>
+      </w:pPr>
+      <w:r>
+        <w:t>Сноски</w:t>
+      </w:r>
+    </w:p>
+    <w:p>
+      <w:r>
+        <w:t>Эта вкладка позволяет создавать различные сноски и примечания, что широко используется при выполнении рефератов, докладов, отчётов и прочей исследовательской работе. Пример сноски к слову:</w:t>
+      </w:r>
+    </w:p>
+    <w:p>
+      <w:r>
+        <w:t>Вася</w:t>
+      </w:r>
+      <w:r>
+        <w:rPr>
+          <w:rStyle w:val="afe"/>
+        </w:rPr>
+        <w:footnoteReference w:id="1"/>
+      </w:r>
+    </w:p>
+    <w:p>
+      <w:pPr>
+        <w:pStyle w:val="a8"/>
+        <w:numPr>
+          <w:ilvl w:val="0"/>
+          <w:numId w:val="20"/>
+        </w:numPr>
+      </w:pPr>
+      <w:r>
+        <w:t>Списки литературы</w:t>
+      </w:r>
+    </w:p>
+    <w:p>
+      <w:r>
+        <w:t>Эта вкладка позволяет создавать списки литературы, ссылки и стили, управлять источниками и всячески их дополнять.</w:t>
+      </w:r>
+      <w:r>
+        <w:t xml:space="preserve"> Созданный список лучше всего поместить в конец документа, ибо так принято при составлении отчётов. Вот ссылка на список:</w:t>
+      </w:r>
+    </w:p>
+    <w:p>
+      <w:hyperlink w:anchor="Список" w:history="1">
+        <w:r>
+          <w:rPr>
+            <w:rStyle w:val="a7"/>
+          </w:rPr>
+          <w:t>С</w:t>
+        </w:r>
+        <w:r>
+          <w:rPr>
+            <w:rStyle w:val="a7"/>
+          </w:rPr>
+          <w:t>п</w:t>
+        </w:r>
+        <w:r>
+          <w:rPr>
+            <w:rStyle w:val="a7"/>
+          </w:rPr>
+          <w:t>и</w:t>
+        </w:r>
+        <w:r>
+          <w:rPr>
+            <w:rStyle w:val="a7"/>
+          </w:rPr>
+          <w:t>с</w:t>
+        </w:r>
+        <w:r>
+          <w:rPr>
+            <w:rStyle w:val="a7"/>
+          </w:rPr>
+          <w:t>ок</w:t>
+        </w:r>
+      </w:hyperlink>
+    </w:p>
+    <w:p>
+      <w:pPr>
+        <w:pStyle w:val="a8"/>
+        <w:numPr>
+          <w:ilvl w:val="0"/>
+          <w:numId w:val="20"/>
+        </w:numPr>
+      </w:pPr>
+      <w:r>
+        <w:t>Список иллюстраций и таблиц</w:t>
+      </w:r>
+    </w:p>
+    <w:p>
+      <w:r>
+        <w:t>Эта вкладка позволяет создавать списки, состоящие из таблиц или ил</w:t>
+      </w:r>
+      <w:r>
+        <w:t>л</w:t>
+      </w:r>
+      <w:r>
+        <w:t>юстраций. Может быть полезно, опять же, при создании отчётов и других рабочих документов.</w:t>
+      </w:r>
+    </w:p>
+    <w:p>
+      <w:r>
+        <w:t>Примеры списка иллюстраций и таблиц:</w:t>
+      </w:r>
     </w:p>
     <w:p/>
-    <w:p/>
+    <w:p>
+      <w:hyperlink w:anchor="Иллюстрации" w:history="1">
+        <w:r>
+          <w:rPr>
+            <w:rStyle w:val="a7"/>
+          </w:rPr>
+          <w:t>Илл</w:t>
+        </w:r>
+        <w:r>
+          <w:rPr>
+            <w:rStyle w:val="a7"/>
+          </w:rPr>
+          <w:t>ю</w:t>
+        </w:r>
+        <w:r>
+          <w:rPr>
+            <w:rStyle w:val="a7"/>
+          </w:rPr>
+          <w:t>страции</w:t>
+        </w:r>
+      </w:hyperlink>
+    </w:p>
+    <w:p>
+      <w:hyperlink w:anchor="Таблицы" w:history="1">
+        <w:r>
+          <w:rPr>
+            <w:rStyle w:val="a7"/>
+          </w:rPr>
+          <w:t>Таблицы</w:t>
+        </w:r>
+      </w:hyperlink>
+      <w:r>
+        <w:fldChar w:fldCharType="begin"/>
+      </w:r>
+      <w:r>
+        <w:instrText xml:space="preserve"> REF Иллюстрации \h </w:instrText>
+      </w:r>
+      <w:r>
+        <w:fldChar w:fldCharType="end"/>
+      </w:r>
+      <w:r>
+        <w:fldChar w:fldCharType="begin"/>
+      </w:r>
+      <w:r>
+        <w:instrText xml:space="preserve"> REF Иллюстрации \h </w:instrText>
+      </w:r>
+      <w:r>
+        <w:fldChar w:fldCharType="end"/>
+      </w:r>
+      <w:r>
+        <w:fldChar w:fldCharType="begin"/>
+      </w:r>
+      <w:r>
+        <w:instrText xml:space="preserve"> REF Иллюстрации \h </w:instrText>
+      </w:r>
+      <w:r>
+        <w:fldChar w:fldCharType="end"/>
+      </w:r>
+      <w:r>
+        <w:fldChar w:fldCharType="begin"/>
+      </w:r>
+      <w:r>
+        <w:instrText xml:space="preserve"> REF Иллюстрации \h </w:instrText>
+      </w:r>
+      <w:r>
+        <w:fldChar w:fldCharType="end"/>
+      </w:r>
+      <w:r>
+        <w:fldChar w:fldCharType="begin"/>
+      </w:r>
+      <w:r>
+        <w:instrText xml:space="preserve"> REF Иллюстрации \h </w:instrText>
+      </w:r>
+      <w:r>
+        <w:fldChar w:fldCharType="end"/>
+      </w:r>
+    </w:p>
+    <w:p>
+      <w:r>
+        <w:t>Вывод: в ходе этой работы были рассмотрены многие ключевые элементы, использующиеся при выполнении научно-исследовательских работ и составлении отчёта по ним. Были рассмотрены списки литературы, сноски, оглавления и списки иллюстраций и таблиц на примере.</w:t>
+      </w:r>
+    </w:p>
+    <w:p>
+      <w:r>
+        <w:br w:type="page"/>
+      </w:r>
+    </w:p>
+    <w:bookmarkStart w:id="37" w:name="_Toc117667830" w:displacedByCustomXml="next"/>
+    <w:sdt>
+      <w:sdtPr>
+        <w:rPr>
+          <w:rFonts w:eastAsiaTheme="majorEastAsia" w:cstheme="majorBidi"/>
+          <w:color w:val="1C1811" w:themeColor="background2" w:themeShade="1A"/>
+          <w:sz w:val="32"/>
+          <w:szCs w:val="32"/>
+        </w:rPr>
+        <w:id w:val="-435756309"/>
+        <w:docPartObj>
+          <w:docPartGallery w:val="Bibliographies"/>
+          <w:docPartUnique/>
+        </w:docPartObj>
+      </w:sdtPr>
+      <w:sdtEndPr>
+        <w:rPr>
+          <w:rFonts w:eastAsiaTheme="minorHAnsi" w:cs="Calibri"/>
+          <w:color w:val="000000" w:themeColor="text1"/>
+          <w:sz w:val="28"/>
+          <w:szCs w:val="22"/>
+        </w:rPr>
+      </w:sdtEndPr>
+      <w:sdtContent>
+        <w:p>
+          <w:pPr>
+            <w:keepNext/>
+            <w:keepLines/>
+            <w:jc w:val="center"/>
+            <w:outlineLvl w:val="0"/>
+            <w:rPr>
+              <w:rStyle w:val="10"/>
+            </w:rPr>
+          </w:pPr>
+          <w:r>
+            <w:rPr>
+              <w:rStyle w:val="10"/>
+            </w:rPr>
+            <w:t>СПИСОК ЛИТЕРАТУРЫ</w:t>
+          </w:r>
+          <w:bookmarkStart w:id="38" w:name="Список"/>
+          <w:bookmarkEnd w:id="37"/>
+          <w:bookmarkEnd w:id="38"/>
+        </w:p>
+        <w:sdt>
+          <w:sdtPr>
+            <w:id w:val="111145805"/>
+            <w:bibliography/>
+          </w:sdtPr>
+          <w:sdtContent>
+            <w:p>
+              <w:pPr>
+                <w:ind w:left="720" w:hanging="720"/>
+                <w:rPr>
+                  <w:noProof/>
+                  <w:sz w:val="24"/>
+                  <w:szCs w:val="24"/>
+                </w:rPr>
+              </w:pPr>
+              <w:r>
+                <w:fldChar w:fldCharType="begin"/>
+              </w:r>
+              <w:r>
+                <w:instrText>BIBLIOGRAPHY</w:instrText>
+              </w:r>
+              <w:r>
+                <w:fldChar w:fldCharType="separate"/>
+              </w:r>
+              <w:r>
+                <w:rPr>
+                  <w:noProof/>
+                </w:rPr>
+                <w:t xml:space="preserve">Мор, Т. (1867). </w:t>
+              </w:r>
+              <w:r>
+                <w:rPr>
+                  <w:i/>
+                  <w:iCs/>
+                  <w:noProof/>
+                </w:rPr>
+                <w:t>Утопия.</w:t>
+              </w:r>
+              <w:r>
+                <w:rPr>
+                  <w:noProof/>
+                </w:rPr>
+                <w:t xml:space="preserve"> Саратов: ООО "Васялох".</w:t>
+              </w:r>
+            </w:p>
+            <w:p>
+              <w:pPr>
+                <w:ind w:left="720" w:hanging="720"/>
+                <w:rPr>
+                  <w:noProof/>
+                </w:rPr>
+              </w:pPr>
+              <w:r>
+                <w:rPr>
+                  <w:noProof/>
+                </w:rPr>
+                <w:t xml:space="preserve">Ростик. (2077). </w:t>
+              </w:r>
+              <w:r>
+                <w:rPr>
+                  <w:i/>
+                  <w:iCs/>
+                  <w:noProof/>
+                </w:rPr>
+                <w:t>обабок.</w:t>
+              </w:r>
+              <w:r>
+                <w:rPr>
+                  <w:noProof/>
+                </w:rPr>
+                <w:t xml:space="preserve"> Святой Питер Бургер: Абобус.</w:t>
+              </w:r>
+            </w:p>
+            <w:p>
+              <w:r>
+                <w:rPr>
+                  <w:b/>
+                  <w:bCs/>
+                </w:rPr>
+                <w:fldChar w:fldCharType="end"/>
+              </w:r>
+            </w:p>
+          </w:sdtContent>
+        </w:sdt>
+      </w:sdtContent>
+    </w:sdt>
+    <w:p>
+      <w:pPr>
+        <w:rPr>
+          <w:rFonts w:eastAsiaTheme="majorEastAsia" w:cstheme="majorBidi"/>
+          <w:color w:val="1C1811" w:themeColor="background2" w:themeShade="1A"/>
+          <w:sz w:val="32"/>
+          <w:szCs w:val="32"/>
+        </w:rPr>
+      </w:pPr>
+      <w:r>
+        <w:br w:type="page"/>
+      </w:r>
+    </w:p>
+    <w:p>
+      <w:pPr>
+        <w:pStyle w:val="1"/>
+      </w:pPr>
+      <w:bookmarkStart w:id="39" w:name="_Toc117667831"/>
+      <w:bookmarkStart w:id="40" w:name="Иллюстрации"/>
+      <w:bookmarkEnd w:id="40"/>
+      <w:r>
+        <w:lastRenderedPageBreak/>
+        <w:t>СПИСОК ИЛЛЮСТРАЦИЙ</w:t>
+      </w:r>
+      <w:bookmarkEnd w:id="39"/>
+    </w:p>
+    <w:p>
+      <w:pPr>
+        <w:pStyle w:val="aff"/>
+        <w:tabs>
+          <w:tab w:val="right" w:leader="dot" w:pos="9628"/>
+        </w:tabs>
+        <w:rPr>
+          <w:rFonts w:asciiTheme="minorHAnsi" w:eastAsiaTheme="minorEastAsia" w:hAnsiTheme="minorHAnsi" w:cstheme="minorBidi"/>
+          <w:noProof/>
+          <w:color w:val="auto"/>
+          <w:sz w:val="22"/>
+          <w:lang w:eastAsia="ru-RU"/>
+        </w:rPr>
+      </w:pPr>
+      <w:r>
+        <w:fldChar w:fldCharType="begin"/>
+      </w:r>
+      <w:r>
+        <w:instrText xml:space="preserve"> TOC \h \z \c "Рисунок" </w:instrText>
+      </w:r>
+      <w:r>
+        <w:fldChar w:fldCharType="separate"/>
+      </w:r>
+      <w:hyperlink w:anchor="_Toc117667876" w:history="1">
+        <w:r>
+          <w:rPr>
+            <w:rStyle w:val="a7"/>
+            <w:noProof/>
+          </w:rPr>
+          <w:t>Рисунок 1 – Меню буфер обмена</w:t>
+        </w:r>
+        <w:r>
+          <w:rPr>
+            <w:noProof/>
+            <w:webHidden/>
+          </w:rPr>
+          <w:tab/>
+        </w:r>
+        <w:r>
+          <w:rPr>
+            <w:noProof/>
+            <w:webHidden/>
+          </w:rPr>
+          <w:fldChar w:fldCharType="begin"/>
+        </w:r>
+        <w:r>
+          <w:rPr>
+            <w:noProof/>
+            <w:webHidden/>
+          </w:rPr>
+          <w:instrText xml:space="preserve"> PAGEREF _Toc117667876 \h </w:instrText>
+        </w:r>
+        <w:r>
+          <w:rPr>
+            <w:noProof/>
+            <w:webHidden/>
+          </w:rPr>
+        </w:r>
+        <w:r>
+          <w:rPr>
+            <w:noProof/>
+            <w:webHidden/>
+          </w:rPr>
+          <w:fldChar w:fldCharType="separate"/>
+        </w:r>
+        <w:r>
+          <w:rPr>
+            <w:noProof/>
+            <w:webHidden/>
+          </w:rPr>
+          <w:t>3</w:t>
+        </w:r>
+        <w:r>
+          <w:rPr>
+            <w:noProof/>
+            <w:webHidden/>
+          </w:rPr>
+          <w:fldChar w:fldCharType="end"/>
+        </w:r>
+      </w:hyperlink>
+    </w:p>
+    <w:p>
+      <w:pPr>
+        <w:pStyle w:val="aff"/>
+        <w:tabs>
+          <w:tab w:val="right" w:leader="dot" w:pos="9628"/>
+        </w:tabs>
+        <w:rPr>
+          <w:rFonts w:asciiTheme="minorHAnsi" w:eastAsiaTheme="minorEastAsia" w:hAnsiTheme="minorHAnsi" w:cstheme="minorBidi"/>
+          <w:noProof/>
+          <w:color w:val="auto"/>
+          <w:sz w:val="22"/>
+          <w:lang w:eastAsia="ru-RU"/>
+        </w:rPr>
+      </w:pPr>
+      <w:hyperlink w:anchor="_Toc117667877" w:history="1">
+        <w:r>
+          <w:rPr>
+            <w:rStyle w:val="a7"/>
+            <w:noProof/>
+          </w:rPr>
+          <w:t>Рисунок 2 – Демонстрация возможности кнопки «Вставить»</w:t>
+        </w:r>
+        <w:r>
+          <w:rPr>
+            <w:noProof/>
+            <w:webHidden/>
+          </w:rPr>
+          <w:tab/>
+        </w:r>
+        <w:r>
+          <w:rPr>
+            <w:noProof/>
+            <w:webHidden/>
+          </w:rPr>
+          <w:fldChar w:fldCharType="begin"/>
+        </w:r>
+        <w:r>
+          <w:rPr>
+            <w:noProof/>
+            <w:webHidden/>
+          </w:rPr>
+          <w:instrText xml:space="preserve"> PAGEREF _Toc117667877 \h </w:instrText>
+        </w:r>
+        <w:r>
+          <w:rPr>
+            <w:noProof/>
+            <w:webHidden/>
+          </w:rPr>
+        </w:r>
+        <w:r>
+          <w:rPr>
+            <w:noProof/>
+            <w:webHidden/>
+          </w:rPr>
+          <w:fldChar w:fldCharType="separate"/>
+        </w:r>
+        <w:r>
+          <w:rPr>
+            <w:noProof/>
+            <w:webHidden/>
+          </w:rPr>
+          <w:t>4</w:t>
+        </w:r>
+        <w:r>
+          <w:rPr>
+            <w:noProof/>
+            <w:webHidden/>
+          </w:rPr>
+          <w:fldChar w:fldCharType="end"/>
+        </w:r>
+      </w:hyperlink>
+    </w:p>
+    <w:bookmarkStart w:id="41" w:name="_GoBack"/>
+    <w:p>
+      <w:pPr>
+        <w:pStyle w:val="aff"/>
+        <w:tabs>
+          <w:tab w:val="right" w:leader="dot" w:pos="9628"/>
+        </w:tabs>
+        <w:rPr>
+          <w:rFonts w:asciiTheme="minorHAnsi" w:eastAsiaTheme="minorEastAsia" w:hAnsiTheme="minorHAnsi" w:cstheme="minorBidi"/>
+          <w:noProof/>
+          <w:color w:val="auto"/>
+          <w:sz w:val="22"/>
+          <w:lang w:eastAsia="ru-RU"/>
+        </w:rPr>
+      </w:pPr>
+      <w:r>
+        <w:rPr>
+          <w:rStyle w:val="a7"/>
+          <w:noProof/>
+        </w:rPr>
+        <w:fldChar w:fldCharType="begin"/>
+      </w:r>
+      <w:r>
+        <w:rPr>
+          <w:rStyle w:val="a7"/>
+          <w:noProof/>
+        </w:rPr>
+        <w:instrText xml:space="preserve"> </w:instrText>
+      </w:r>
+      <w:r>
+        <w:rPr>
+          <w:noProof/>
+        </w:rPr>
+        <w:instrText>HYPERLINK \l "_Toc117667878"</w:instrText>
+      </w:r>
+      <w:r>
+        <w:rPr>
+          <w:rStyle w:val="a7"/>
+          <w:noProof/>
+        </w:rPr>
+        <w:instrText xml:space="preserve"> </w:instrText>
+      </w:r>
+      <w:r>
+        <w:rPr>
+          <w:rStyle w:val="a7"/>
+          <w:noProof/>
+        </w:rPr>
+      </w:r>
+      <w:r>
+        <w:rPr>
+          <w:rStyle w:val="a7"/>
+          <w:noProof/>
+        </w:rPr>
+        <w:fldChar w:fldCharType="separate"/>
+      </w:r>
+      <w:r>
+        <w:rPr>
+          <w:rStyle w:val="a7"/>
+          <w:noProof/>
+        </w:rPr>
+        <w:t>Рисунок 3 – Демонстрация меню «Шрифт»</w:t>
+      </w:r>
+      <w:r>
+        <w:rPr>
+          <w:noProof/>
+          <w:webHidden/>
+        </w:rPr>
+        <w:tab/>
+      </w:r>
+      <w:r>
+        <w:rPr>
+          <w:noProof/>
+          <w:webHidden/>
+        </w:rPr>
+        <w:fldChar w:fldCharType="begin"/>
+      </w:r>
+      <w:r>
+        <w:rPr>
+          <w:noProof/>
+          <w:webHidden/>
+        </w:rPr>
+        <w:instrText xml:space="preserve"> PAGEREF _Toc117667878 \h </w:instrText>
+      </w:r>
+      <w:r>
+        <w:rPr>
+          <w:noProof/>
+          <w:webHidden/>
+        </w:rPr>
+      </w:r>
+      <w:r>
+        <w:rPr>
+          <w:noProof/>
+          <w:webHidden/>
+        </w:rPr>
+        <w:fldChar w:fldCharType="separate"/>
+      </w:r>
+      <w:r>
+        <w:rPr>
+          <w:noProof/>
+          <w:webHidden/>
+        </w:rPr>
+        <w:t>5</w:t>
+      </w:r>
+      <w:r>
+        <w:rPr>
+          <w:noProof/>
+          <w:webHidden/>
+        </w:rPr>
+        <w:fldChar w:fldCharType="end"/>
+      </w:r>
+      <w:r>
+        <w:rPr>
+          <w:rStyle w:val="a7"/>
+          <w:noProof/>
+        </w:rPr>
+        <w:fldChar w:fldCharType="end"/>
+      </w:r>
+    </w:p>
+    <w:bookmarkEnd w:id="41"/>
+    <w:p>
+      <w:pPr>
+        <w:pStyle w:val="aff"/>
+        <w:tabs>
+          <w:tab w:val="right" w:leader="dot" w:pos="9628"/>
+        </w:tabs>
+        <w:rPr>
+          <w:rFonts w:asciiTheme="minorHAnsi" w:eastAsiaTheme="minorEastAsia" w:hAnsiTheme="minorHAnsi" w:cstheme="minorBidi"/>
+          <w:noProof/>
+          <w:color w:val="auto"/>
+          <w:sz w:val="22"/>
+          <w:lang w:eastAsia="ru-RU"/>
+        </w:rPr>
+      </w:pPr>
+      <w:r>
+        <w:rPr>
+          <w:rStyle w:val="a7"/>
+          <w:noProof/>
+        </w:rPr>
+        <w:fldChar w:fldCharType="begin"/>
+      </w:r>
+      <w:r>
+        <w:rPr>
+          <w:rStyle w:val="a7"/>
+          <w:noProof/>
+        </w:rPr>
+        <w:instrText xml:space="preserve"> </w:instrText>
+      </w:r>
+      <w:r>
+        <w:rPr>
+          <w:noProof/>
+        </w:rPr>
+        <w:instrText>HYPERLINK \l "_Toc117667879"</w:instrText>
+      </w:r>
+      <w:r>
+        <w:rPr>
+          <w:rStyle w:val="a7"/>
+          <w:noProof/>
+        </w:rPr>
+        <w:instrText xml:space="preserve"> </w:instrText>
+      </w:r>
+      <w:r>
+        <w:rPr>
+          <w:rStyle w:val="a7"/>
+          <w:noProof/>
+        </w:rPr>
+      </w:r>
+      <w:r>
+        <w:rPr>
+          <w:rStyle w:val="a7"/>
+          <w:noProof/>
+        </w:rPr>
+        <w:fldChar w:fldCharType="separate"/>
+      </w:r>
+      <w:r>
+        <w:rPr>
+          <w:rStyle w:val="a7"/>
+          <w:noProof/>
+        </w:rPr>
+        <w:t>Рисунок 4 – Отображение скрытых знаков форматирования</w:t>
+      </w:r>
+      <w:r>
+        <w:rPr>
+          <w:noProof/>
+          <w:webHidden/>
+        </w:rPr>
+        <w:tab/>
+      </w:r>
+      <w:r>
+        <w:rPr>
+          <w:noProof/>
+          <w:webHidden/>
+        </w:rPr>
+        <w:fldChar w:fldCharType="begin"/>
+      </w:r>
+      <w:r>
+        <w:rPr>
+          <w:noProof/>
+          <w:webHidden/>
+        </w:rPr>
+        <w:instrText xml:space="preserve"> PAGEREF _Toc117667879 \h </w:instrText>
+      </w:r>
+      <w:r>
+        <w:rPr>
+          <w:noProof/>
+          <w:webHidden/>
+        </w:rPr>
+      </w:r>
+      <w:r>
+        <w:rPr>
+          <w:noProof/>
+          <w:webHidden/>
+        </w:rPr>
+        <w:fldChar w:fldCharType="separate"/>
+      </w:r>
+      <w:r>
+        <w:rPr>
+          <w:noProof/>
+          <w:webHidden/>
+        </w:rPr>
+        <w:t>6</w:t>
+      </w:r>
+      <w:r>
+        <w:rPr>
+          <w:noProof/>
+          <w:webHidden/>
+        </w:rPr>
+        <w:fldChar w:fldCharType="end"/>
+      </w:r>
+      <w:r>
+        <w:rPr>
+          <w:rStyle w:val="a7"/>
+          <w:noProof/>
+        </w:rPr>
+        <w:fldChar w:fldCharType="end"/>
+      </w:r>
+    </w:p>
+    <w:p>
+      <w:pPr>
+        <w:pStyle w:val="aff"/>
+        <w:tabs>
+          <w:tab w:val="right" w:leader="dot" w:pos="9628"/>
+        </w:tabs>
+        <w:rPr>
+          <w:rFonts w:asciiTheme="minorHAnsi" w:eastAsiaTheme="minorEastAsia" w:hAnsiTheme="minorHAnsi" w:cstheme="minorBidi"/>
+          <w:noProof/>
+          <w:color w:val="auto"/>
+          <w:sz w:val="22"/>
+          <w:lang w:eastAsia="ru-RU"/>
+        </w:rPr>
+      </w:pPr>
+      <w:hyperlink w:anchor="_Toc117667880" w:history="1">
+        <w:r>
+          <w:rPr>
+            <w:rStyle w:val="a7"/>
+            <w:noProof/>
+          </w:rPr>
+          <w:t>Рисунок 5 – Вкладка «Стили»</w:t>
+        </w:r>
+        <w:r>
+          <w:rPr>
+            <w:noProof/>
+            <w:webHidden/>
+          </w:rPr>
+          <w:tab/>
+        </w:r>
+        <w:r>
+          <w:rPr>
+            <w:noProof/>
+            <w:webHidden/>
+          </w:rPr>
+          <w:fldChar w:fldCharType="begin"/>
+        </w:r>
+        <w:r>
+          <w:rPr>
+            <w:noProof/>
+            <w:webHidden/>
+          </w:rPr>
+          <w:instrText xml:space="preserve"> PAGEREF _Toc117667880 \h </w:instrText>
+        </w:r>
+        <w:r>
+          <w:rPr>
+            <w:noProof/>
+            <w:webHidden/>
+          </w:rPr>
+        </w:r>
+        <w:r>
+          <w:rPr>
+            <w:noProof/>
+            <w:webHidden/>
+          </w:rPr>
+          <w:fldChar w:fldCharType="separate"/>
+        </w:r>
+        <w:r>
+          <w:rPr>
+            <w:noProof/>
+            <w:webHidden/>
+          </w:rPr>
+          <w:t>7</w:t>
+        </w:r>
+        <w:r>
+          <w:rPr>
+            <w:noProof/>
+            <w:webHidden/>
+          </w:rPr>
+          <w:fldChar w:fldCharType="end"/>
+        </w:r>
+      </w:hyperlink>
+    </w:p>
+    <w:p>
+      <w:pPr>
+        <w:pStyle w:val="aff"/>
+        <w:tabs>
+          <w:tab w:val="right" w:leader="dot" w:pos="9628"/>
+        </w:tabs>
+        <w:rPr>
+          <w:rFonts w:asciiTheme="minorHAnsi" w:eastAsiaTheme="minorEastAsia" w:hAnsiTheme="minorHAnsi" w:cstheme="minorBidi"/>
+          <w:noProof/>
+          <w:color w:val="auto"/>
+          <w:sz w:val="22"/>
+          <w:lang w:eastAsia="ru-RU"/>
+        </w:rPr>
+      </w:pPr>
+      <w:hyperlink w:anchor="_Toc117667881" w:history="1">
+        <w:r>
+          <w:rPr>
+            <w:rStyle w:val="a7"/>
+            <w:noProof/>
+          </w:rPr>
+          <w:t>Рисунок 6 – Меню «Изменение стиля»</w:t>
+        </w:r>
+        <w:r>
+          <w:rPr>
+            <w:noProof/>
+            <w:webHidden/>
+          </w:rPr>
+          <w:tab/>
+        </w:r>
+        <w:r>
+          <w:rPr>
+            <w:noProof/>
+            <w:webHidden/>
+          </w:rPr>
+          <w:fldChar w:fldCharType="begin"/>
+        </w:r>
+        <w:r>
+          <w:rPr>
+            <w:noProof/>
+            <w:webHidden/>
+          </w:rPr>
+          <w:instrText xml:space="preserve"> PAGEREF _Toc117667881 \h </w:instrText>
+        </w:r>
+        <w:r>
+          <w:rPr>
+            <w:noProof/>
+            <w:webHidden/>
+          </w:rPr>
+        </w:r>
+        <w:r>
+          <w:rPr>
+            <w:noProof/>
+            <w:webHidden/>
+          </w:rPr>
+          <w:fldChar w:fldCharType="separate"/>
+        </w:r>
+        <w:r>
+          <w:rPr>
+            <w:noProof/>
+            <w:webHidden/>
+          </w:rPr>
+          <w:t>8</w:t>
+        </w:r>
+        <w:r>
+          <w:rPr>
+            <w:noProof/>
+            <w:webHidden/>
+          </w:rPr>
+          <w:fldChar w:fldCharType="end"/>
+        </w:r>
+      </w:hyperlink>
+    </w:p>
+    <w:p>
+      <w:pPr>
+        <w:pStyle w:val="aff"/>
+        <w:tabs>
+          <w:tab w:val="right" w:leader="dot" w:pos="9628"/>
+        </w:tabs>
+        <w:rPr>
+          <w:rFonts w:asciiTheme="minorHAnsi" w:eastAsiaTheme="minorEastAsia" w:hAnsiTheme="minorHAnsi" w:cstheme="minorBidi"/>
+          <w:noProof/>
+          <w:color w:val="auto"/>
+          <w:sz w:val="22"/>
+          <w:lang w:eastAsia="ru-RU"/>
+        </w:rPr>
+      </w:pPr>
+      <w:hyperlink w:anchor="_Toc117667882" w:history="1">
+        <w:r>
+          <w:rPr>
+            <w:rStyle w:val="a7"/>
+            <w:noProof/>
+          </w:rPr>
+          <w:t>Рисунок 7 – Кнопка «Найти»</w:t>
+        </w:r>
+        <w:r>
+          <w:rPr>
+            <w:noProof/>
+            <w:webHidden/>
+          </w:rPr>
+          <w:tab/>
+        </w:r>
+        <w:r>
+          <w:rPr>
+            <w:noProof/>
+            <w:webHidden/>
+          </w:rPr>
+          <w:fldChar w:fldCharType="begin"/>
+        </w:r>
+        <w:r>
+          <w:rPr>
+            <w:noProof/>
+            <w:webHidden/>
+          </w:rPr>
+          <w:instrText xml:space="preserve"> PAGEREF _Toc117667882 \h </w:instrText>
+        </w:r>
+        <w:r>
+          <w:rPr>
+            <w:noProof/>
+            <w:webHidden/>
+          </w:rPr>
+        </w:r>
+        <w:r>
+          <w:rPr>
+            <w:noProof/>
+            <w:webHidden/>
+          </w:rPr>
+          <w:fldChar w:fldCharType="separate"/>
+        </w:r>
+        <w:r>
+          <w:rPr>
+            <w:noProof/>
+            <w:webHidden/>
+          </w:rPr>
+          <w:t>8</w:t>
+        </w:r>
+        <w:r>
+          <w:rPr>
+            <w:noProof/>
+            <w:webHidden/>
+          </w:rPr>
+          <w:fldChar w:fldCharType="end"/>
+        </w:r>
+      </w:hyperlink>
+    </w:p>
+    <w:p>
+      <w:pPr>
+        <w:pStyle w:val="aff"/>
+        <w:tabs>
+          <w:tab w:val="right" w:leader="dot" w:pos="9628"/>
+        </w:tabs>
+        <w:rPr>
+          <w:rFonts w:asciiTheme="minorHAnsi" w:eastAsiaTheme="minorEastAsia" w:hAnsiTheme="minorHAnsi" w:cstheme="minorBidi"/>
+          <w:noProof/>
+          <w:color w:val="auto"/>
+          <w:sz w:val="22"/>
+          <w:lang w:eastAsia="ru-RU"/>
+        </w:rPr>
+      </w:pPr>
+      <w:hyperlink w:anchor="_Toc117667883" w:history="1">
+        <w:r>
+          <w:rPr>
+            <w:rStyle w:val="a7"/>
+            <w:noProof/>
+          </w:rPr>
+          <w:t>Рисунок 8 – Навигация в файле</w:t>
+        </w:r>
+        <w:r>
+          <w:rPr>
+            <w:noProof/>
+            <w:webHidden/>
+          </w:rPr>
+          <w:tab/>
+        </w:r>
+        <w:r>
+          <w:rPr>
+            <w:noProof/>
+            <w:webHidden/>
+          </w:rPr>
+          <w:fldChar w:fldCharType="begin"/>
+        </w:r>
+        <w:r>
+          <w:rPr>
+            <w:noProof/>
+            <w:webHidden/>
+          </w:rPr>
+          <w:instrText xml:space="preserve"> PAGEREF _Toc117667883 \h </w:instrText>
+        </w:r>
+        <w:r>
+          <w:rPr>
+            <w:noProof/>
+            <w:webHidden/>
+          </w:rPr>
+        </w:r>
+        <w:r>
+          <w:rPr>
+            <w:noProof/>
+            <w:webHidden/>
+          </w:rPr>
+          <w:fldChar w:fldCharType="separate"/>
+        </w:r>
+        <w:r>
+          <w:rPr>
+            <w:noProof/>
+            <w:webHidden/>
+          </w:rPr>
+          <w:t>9</w:t>
+        </w:r>
+        <w:r>
+          <w:rPr>
+            <w:noProof/>
+            <w:webHidden/>
+          </w:rPr>
+          <w:fldChar w:fldCharType="end"/>
+        </w:r>
+      </w:hyperlink>
+    </w:p>
+    <w:p>
+      <w:pPr>
+        <w:pStyle w:val="aff"/>
+        <w:tabs>
+          <w:tab w:val="right" w:leader="dot" w:pos="9628"/>
+        </w:tabs>
+        <w:rPr>
+          <w:rFonts w:asciiTheme="minorHAnsi" w:eastAsiaTheme="minorEastAsia" w:hAnsiTheme="minorHAnsi" w:cstheme="minorBidi"/>
+          <w:noProof/>
+          <w:color w:val="auto"/>
+          <w:sz w:val="22"/>
+          <w:lang w:eastAsia="ru-RU"/>
+        </w:rPr>
+      </w:pPr>
+      <w:hyperlink w:anchor="_Toc117667884" w:history="1">
+        <w:r>
+          <w:rPr>
+            <w:rStyle w:val="a7"/>
+            <w:noProof/>
+          </w:rPr>
+          <w:t>Рисунок 9 – Окно «Найти и заменить»</w:t>
+        </w:r>
+        <w:r>
+          <w:rPr>
+            <w:noProof/>
+            <w:webHidden/>
+          </w:rPr>
+          <w:tab/>
+        </w:r>
+        <w:r>
+          <w:rPr>
+            <w:noProof/>
+            <w:webHidden/>
+          </w:rPr>
+          <w:fldChar w:fldCharType="begin"/>
+        </w:r>
+        <w:r>
+          <w:rPr>
+            <w:noProof/>
+            <w:webHidden/>
+          </w:rPr>
+          <w:instrText xml:space="preserve"> PAGEREF _Toc117667884 \h </w:instrText>
+        </w:r>
+        <w:r>
+          <w:rPr>
+            <w:noProof/>
+            <w:webHidden/>
+          </w:rPr>
+        </w:r>
+        <w:r>
+          <w:rPr>
+            <w:noProof/>
+            <w:webHidden/>
+          </w:rPr>
+          <w:fldChar w:fldCharType="separate"/>
+        </w:r>
+        <w:r>
+          <w:rPr>
+            <w:noProof/>
+            <w:webHidden/>
+          </w:rPr>
+          <w:t>9</w:t>
+        </w:r>
+        <w:r>
+          <w:rPr>
+            <w:noProof/>
+            <w:webHidden/>
+          </w:rPr>
+          <w:fldChar w:fldCharType="end"/>
+        </w:r>
+      </w:hyperlink>
+    </w:p>
+    <w:p>
+      <w:pPr>
+        <w:pStyle w:val="aff"/>
+        <w:tabs>
+          <w:tab w:val="right" w:leader="dot" w:pos="9628"/>
+        </w:tabs>
+        <w:rPr>
+          <w:rFonts w:asciiTheme="minorHAnsi" w:eastAsiaTheme="minorEastAsia" w:hAnsiTheme="minorHAnsi" w:cstheme="minorBidi"/>
+          <w:noProof/>
+          <w:color w:val="auto"/>
+          <w:sz w:val="22"/>
+          <w:lang w:eastAsia="ru-RU"/>
+        </w:rPr>
+      </w:pPr>
+      <w:hyperlink w:anchor="_Toc117667885" w:history="1">
+        <w:r>
+          <w:rPr>
+            <w:rStyle w:val="a7"/>
+            <w:noProof/>
+          </w:rPr>
+          <w:t>Рисунок 10 – Кнопка «Выделить»</w:t>
+        </w:r>
+        <w:r>
+          <w:rPr>
+            <w:noProof/>
+            <w:webHidden/>
+          </w:rPr>
+          <w:tab/>
+        </w:r>
+        <w:r>
+          <w:rPr>
+            <w:noProof/>
+            <w:webHidden/>
+          </w:rPr>
+          <w:fldChar w:fldCharType="begin"/>
+        </w:r>
+        <w:r>
+          <w:rPr>
+            <w:noProof/>
+            <w:webHidden/>
+          </w:rPr>
+          <w:instrText xml:space="preserve"> PAGEREF _Toc117667885 \h </w:instrText>
+        </w:r>
+        <w:r>
+          <w:rPr>
+            <w:noProof/>
+            <w:webHidden/>
+          </w:rPr>
+        </w:r>
+        <w:r>
+          <w:rPr>
+            <w:noProof/>
+            <w:webHidden/>
+          </w:rPr>
+          <w:fldChar w:fldCharType="separate"/>
+        </w:r>
+        <w:r>
+          <w:rPr>
+            <w:noProof/>
+            <w:webHidden/>
+          </w:rPr>
+          <w:t>10</w:t>
+        </w:r>
+        <w:r>
+          <w:rPr>
+            <w:noProof/>
+            <w:webHidden/>
+          </w:rPr>
+          <w:fldChar w:fldCharType="end"/>
+        </w:r>
+      </w:hyperlink>
+    </w:p>
+    <w:p>
+      <w:pPr>
+        <w:pStyle w:val="aff"/>
+        <w:tabs>
+          <w:tab w:val="right" w:leader="dot" w:pos="9628"/>
+        </w:tabs>
+        <w:rPr>
+          <w:rFonts w:asciiTheme="minorHAnsi" w:eastAsiaTheme="minorEastAsia" w:hAnsiTheme="minorHAnsi" w:cstheme="minorBidi"/>
+          <w:noProof/>
+          <w:color w:val="auto"/>
+          <w:sz w:val="22"/>
+          <w:lang w:eastAsia="ru-RU"/>
+        </w:rPr>
+      </w:pPr>
+      <w:hyperlink w:anchor="_Toc117667886" w:history="1">
+        <w:r>
+          <w:rPr>
+            <w:rStyle w:val="a7"/>
+            <w:noProof/>
+          </w:rPr>
+          <w:t>Рисунок 11 – Создание титульного листа</w:t>
+        </w:r>
+        <w:r>
+          <w:rPr>
+            <w:noProof/>
+            <w:webHidden/>
+          </w:rPr>
+          <w:tab/>
+        </w:r>
+        <w:r>
+          <w:rPr>
+            <w:noProof/>
+            <w:webHidden/>
+          </w:rPr>
+          <w:fldChar w:fldCharType="begin"/>
+        </w:r>
+        <w:r>
+          <w:rPr>
+            <w:noProof/>
+            <w:webHidden/>
+          </w:rPr>
+          <w:instrText xml:space="preserve"> PAGEREF _Toc117667886 \h </w:instrText>
+        </w:r>
+        <w:r>
+          <w:rPr>
+            <w:noProof/>
+            <w:webHidden/>
+          </w:rPr>
+        </w:r>
+        <w:r>
+          <w:rPr>
+            <w:noProof/>
+            <w:webHidden/>
+          </w:rPr>
+          <w:fldChar w:fldCharType="separate"/>
+        </w:r>
+        <w:r>
+          <w:rPr>
+            <w:noProof/>
+            <w:webHidden/>
+          </w:rPr>
+          <w:t>11</w:t>
+        </w:r>
+        <w:r>
+          <w:rPr>
+            <w:noProof/>
+            <w:webHidden/>
+          </w:rPr>
+          <w:fldChar w:fldCharType="end"/>
+        </w:r>
+      </w:hyperlink>
+    </w:p>
+    <w:p>
+      <w:pPr>
+        <w:pStyle w:val="aff"/>
+        <w:tabs>
+          <w:tab w:val="right" w:leader="dot" w:pos="9628"/>
+        </w:tabs>
+        <w:rPr>
+          <w:rFonts w:asciiTheme="minorHAnsi" w:eastAsiaTheme="minorEastAsia" w:hAnsiTheme="minorHAnsi" w:cstheme="minorBidi"/>
+          <w:noProof/>
+          <w:color w:val="auto"/>
+          <w:sz w:val="22"/>
+          <w:lang w:eastAsia="ru-RU"/>
+        </w:rPr>
+      </w:pPr>
+      <w:hyperlink w:anchor="_Toc117667887" w:history="1">
+        <w:r>
+          <w:rPr>
+            <w:rStyle w:val="a7"/>
+            <w:noProof/>
+          </w:rPr>
+          <w:t>Рисунок 12 – Пример добавленного изображения из хранилища компьютера через кнопку Рисунки</w:t>
+        </w:r>
+        <w:r>
+          <w:rPr>
+            <w:noProof/>
+            <w:webHidden/>
+          </w:rPr>
+          <w:tab/>
+        </w:r>
+        <w:r>
+          <w:rPr>
+            <w:noProof/>
+            <w:webHidden/>
+          </w:rPr>
+          <w:fldChar w:fldCharType="begin"/>
+        </w:r>
+        <w:r>
+          <w:rPr>
+            <w:noProof/>
+            <w:webHidden/>
+          </w:rPr>
+          <w:instrText xml:space="preserve"> PAGEREF _Toc117667887 \h </w:instrText>
+        </w:r>
+        <w:r>
+          <w:rPr>
+            <w:noProof/>
+            <w:webHidden/>
+          </w:rPr>
+        </w:r>
+        <w:r>
+          <w:rPr>
+            <w:noProof/>
+            <w:webHidden/>
+          </w:rPr>
+          <w:fldChar w:fldCharType="separate"/>
+        </w:r>
+        <w:r>
+          <w:rPr>
+            <w:noProof/>
+            <w:webHidden/>
+          </w:rPr>
+          <w:t>14</w:t>
+        </w:r>
+        <w:r>
+          <w:rPr>
+            <w:noProof/>
+            <w:webHidden/>
+          </w:rPr>
+          <w:fldChar w:fldCharType="end"/>
+        </w:r>
+      </w:hyperlink>
+    </w:p>
+    <w:p>
+      <w:pPr>
+        <w:pStyle w:val="aff"/>
+        <w:tabs>
+          <w:tab w:val="right" w:leader="dot" w:pos="9628"/>
+        </w:tabs>
+        <w:rPr>
+          <w:rFonts w:asciiTheme="minorHAnsi" w:eastAsiaTheme="minorEastAsia" w:hAnsiTheme="minorHAnsi" w:cstheme="minorBidi"/>
+          <w:noProof/>
+          <w:color w:val="auto"/>
+          <w:sz w:val="22"/>
+          <w:lang w:eastAsia="ru-RU"/>
+        </w:rPr>
+      </w:pPr>
+      <w:hyperlink w:anchor="_Toc117667888" w:history="1">
+        <w:r>
+          <w:rPr>
+            <w:rStyle w:val="a7"/>
+            <w:noProof/>
+          </w:rPr>
+          <w:t>Рисунок 13 – Пример добавленного изображения из Интернета</w:t>
+        </w:r>
+        <w:r>
+          <w:rPr>
+            <w:noProof/>
+            <w:webHidden/>
+          </w:rPr>
+          <w:tab/>
+        </w:r>
+        <w:r>
+          <w:rPr>
+            <w:noProof/>
+            <w:webHidden/>
+          </w:rPr>
+          <w:fldChar w:fldCharType="begin"/>
+        </w:r>
+        <w:r>
+          <w:rPr>
+            <w:noProof/>
+            <w:webHidden/>
+          </w:rPr>
+          <w:instrText xml:space="preserve"> PAGEREF _Toc117667888 \h </w:instrText>
+        </w:r>
+        <w:r>
+          <w:rPr>
+            <w:noProof/>
+            <w:webHidden/>
+          </w:rPr>
+        </w:r>
+        <w:r>
+          <w:rPr>
+            <w:noProof/>
+            <w:webHidden/>
+          </w:rPr>
+          <w:fldChar w:fldCharType="separate"/>
+        </w:r>
+        <w:r>
+          <w:rPr>
+            <w:noProof/>
+            <w:webHidden/>
+          </w:rPr>
+          <w:t>15</w:t>
+        </w:r>
+        <w:r>
+          <w:rPr>
+            <w:noProof/>
+            <w:webHidden/>
+          </w:rPr>
+          <w:fldChar w:fldCharType="end"/>
+        </w:r>
+      </w:hyperlink>
+    </w:p>
+    <w:p>
+      <w:pPr>
+        <w:pStyle w:val="aff"/>
+        <w:tabs>
+          <w:tab w:val="right" w:leader="dot" w:pos="9628"/>
+        </w:tabs>
+        <w:rPr>
+          <w:rFonts w:asciiTheme="minorHAnsi" w:eastAsiaTheme="minorEastAsia" w:hAnsiTheme="minorHAnsi" w:cstheme="minorBidi"/>
+          <w:noProof/>
+          <w:color w:val="auto"/>
+          <w:sz w:val="22"/>
+          <w:lang w:eastAsia="ru-RU"/>
+        </w:rPr>
+      </w:pPr>
+      <w:hyperlink w:anchor="_Toc117667889" w:history="1">
+        <w:r>
+          <w:rPr>
+            <w:rStyle w:val="a7"/>
+            <w:noProof/>
+          </w:rPr>
+          <w:t>Рисунок 14 – Меню выбора фигур</w:t>
+        </w:r>
+        <w:r>
+          <w:rPr>
+            <w:noProof/>
+            <w:webHidden/>
+          </w:rPr>
+          <w:tab/>
+        </w:r>
+        <w:r>
+          <w:rPr>
+            <w:noProof/>
+            <w:webHidden/>
+          </w:rPr>
+          <w:fldChar w:fldCharType="begin"/>
+        </w:r>
+        <w:r>
+          <w:rPr>
+            <w:noProof/>
+            <w:webHidden/>
+          </w:rPr>
+          <w:instrText xml:space="preserve"> PAGEREF _Toc117667889 \h </w:instrText>
+        </w:r>
+        <w:r>
+          <w:rPr>
+            <w:noProof/>
+            <w:webHidden/>
+          </w:rPr>
+        </w:r>
+        <w:r>
+          <w:rPr>
+            <w:noProof/>
+            <w:webHidden/>
+          </w:rPr>
+          <w:fldChar w:fldCharType="separate"/>
+        </w:r>
+        <w:r>
+          <w:rPr>
+            <w:noProof/>
+            <w:webHidden/>
+          </w:rPr>
+          <w:t>15</w:t>
+        </w:r>
+        <w:r>
+          <w:rPr>
+            <w:noProof/>
+            <w:webHidden/>
+          </w:rPr>
+          <w:fldChar w:fldCharType="end"/>
+        </w:r>
+      </w:hyperlink>
+    </w:p>
+    <w:p>
+      <w:pPr>
+        <w:pStyle w:val="aff"/>
+        <w:tabs>
+          <w:tab w:val="right" w:leader="dot" w:pos="9628"/>
+        </w:tabs>
+        <w:rPr>
+          <w:rFonts w:asciiTheme="minorHAnsi" w:eastAsiaTheme="minorEastAsia" w:hAnsiTheme="minorHAnsi" w:cstheme="minorBidi"/>
+          <w:noProof/>
+          <w:color w:val="auto"/>
+          <w:sz w:val="22"/>
+          <w:lang w:eastAsia="ru-RU"/>
+        </w:rPr>
+      </w:pPr>
+      <w:hyperlink w:anchor="_Toc117667890" w:history="1">
+        <w:r>
+          <w:rPr>
+            <w:rStyle w:val="a7"/>
+            <w:noProof/>
+          </w:rPr>
+          <w:t>Рисунок 15</w:t>
+        </w:r>
+        <w:r>
+          <w:rPr>
+            <w:rStyle w:val="a7"/>
+            <w:noProof/>
+            <w:lang w:val="en-US"/>
+          </w:rPr>
+          <w:t xml:space="preserve"> – SmartArt </w:t>
+        </w:r>
+        <w:r>
+          <w:rPr>
+            <w:rStyle w:val="a7"/>
+            <w:noProof/>
+          </w:rPr>
+          <w:t>рисунок</w:t>
+        </w:r>
+        <w:r>
+          <w:rPr>
+            <w:noProof/>
+            <w:webHidden/>
+          </w:rPr>
+          <w:tab/>
+        </w:r>
+        <w:r>
+          <w:rPr>
+            <w:noProof/>
+            <w:webHidden/>
+          </w:rPr>
+          <w:fldChar w:fldCharType="begin"/>
+        </w:r>
+        <w:r>
+          <w:rPr>
+            <w:noProof/>
+            <w:webHidden/>
+          </w:rPr>
+          <w:instrText xml:space="preserve"> PAGEREF _Toc117667890 \h </w:instrText>
+        </w:r>
+        <w:r>
+          <w:rPr>
+            <w:noProof/>
+            <w:webHidden/>
+          </w:rPr>
+        </w:r>
+        <w:r>
+          <w:rPr>
+            <w:noProof/>
+            <w:webHidden/>
+          </w:rPr>
+          <w:fldChar w:fldCharType="separate"/>
+        </w:r>
+        <w:r>
+          <w:rPr>
+            <w:noProof/>
+            <w:webHidden/>
+          </w:rPr>
+          <w:t>16</w:t>
+        </w:r>
+        <w:r>
+          <w:rPr>
+            <w:noProof/>
+            <w:webHidden/>
+          </w:rPr>
+          <w:fldChar w:fldCharType="end"/>
+        </w:r>
+      </w:hyperlink>
+    </w:p>
+    <w:p>
+      <w:pPr>
+        <w:pStyle w:val="aff"/>
+        <w:tabs>
+          <w:tab w:val="right" w:leader="dot" w:pos="9628"/>
+        </w:tabs>
+        <w:rPr>
+          <w:rFonts w:asciiTheme="minorHAnsi" w:eastAsiaTheme="minorEastAsia" w:hAnsiTheme="minorHAnsi" w:cstheme="minorBidi"/>
+          <w:noProof/>
+          <w:color w:val="auto"/>
+          <w:sz w:val="22"/>
+          <w:lang w:eastAsia="ru-RU"/>
+        </w:rPr>
+      </w:pPr>
+      <w:hyperlink w:anchor="_Toc117667891" w:history="1">
+        <w:r>
+          <w:rPr>
+            <w:rStyle w:val="a7"/>
+            <w:noProof/>
+          </w:rPr>
+          <w:t>Рисунок 16 – Меню Вставка диаграммы</w:t>
+        </w:r>
+        <w:r>
+          <w:rPr>
+            <w:noProof/>
+            <w:webHidden/>
+          </w:rPr>
+          <w:tab/>
+        </w:r>
+        <w:r>
+          <w:rPr>
+            <w:noProof/>
+            <w:webHidden/>
+          </w:rPr>
+          <w:fldChar w:fldCharType="begin"/>
+        </w:r>
+        <w:r>
+          <w:rPr>
+            <w:noProof/>
+            <w:webHidden/>
+          </w:rPr>
+          <w:instrText xml:space="preserve"> PAGEREF _Toc117667891 \h </w:instrText>
+        </w:r>
+        <w:r>
+          <w:rPr>
+            <w:noProof/>
+            <w:webHidden/>
+          </w:rPr>
+        </w:r>
+        <w:r>
+          <w:rPr>
+            <w:noProof/>
+            <w:webHidden/>
+          </w:rPr>
+          <w:fldChar w:fldCharType="separate"/>
+        </w:r>
+        <w:r>
+          <w:rPr>
+            <w:noProof/>
+            <w:webHidden/>
+          </w:rPr>
+          <w:t>17</w:t>
+        </w:r>
+        <w:r>
+          <w:rPr>
+            <w:noProof/>
+            <w:webHidden/>
+          </w:rPr>
+          <w:fldChar w:fldCharType="end"/>
+        </w:r>
+      </w:hyperlink>
+    </w:p>
+    <w:p>
+      <w:pPr>
+        <w:pStyle w:val="aff"/>
+        <w:tabs>
+          <w:tab w:val="right" w:leader="dot" w:pos="9628"/>
+        </w:tabs>
+        <w:rPr>
+          <w:rFonts w:asciiTheme="minorHAnsi" w:eastAsiaTheme="minorEastAsia" w:hAnsiTheme="minorHAnsi" w:cstheme="minorBidi"/>
+          <w:noProof/>
+          <w:color w:val="auto"/>
+          <w:sz w:val="22"/>
+          <w:lang w:eastAsia="ru-RU"/>
+        </w:rPr>
+      </w:pPr>
+      <w:hyperlink w:anchor="_Toc117667892" w:history="1">
+        <w:r>
+          <w:rPr>
+            <w:rStyle w:val="a7"/>
+            <w:noProof/>
+          </w:rPr>
+          <w:t>Рисунок 17 – Объемная круговая диаграмма</w:t>
+        </w:r>
+        <w:r>
+          <w:rPr>
+            <w:noProof/>
+            <w:webHidden/>
+          </w:rPr>
+          <w:tab/>
+        </w:r>
+        <w:r>
+          <w:rPr>
+            <w:noProof/>
+            <w:webHidden/>
+          </w:rPr>
+          <w:fldChar w:fldCharType="begin"/>
+        </w:r>
+        <w:r>
+          <w:rPr>
+            <w:noProof/>
+            <w:webHidden/>
+          </w:rPr>
+          <w:instrText xml:space="preserve"> PAGEREF _Toc117667892 \h </w:instrText>
+        </w:r>
+        <w:r>
+          <w:rPr>
+            <w:noProof/>
+            <w:webHidden/>
+          </w:rPr>
+        </w:r>
+        <w:r>
+          <w:rPr>
+            <w:noProof/>
+            <w:webHidden/>
+          </w:rPr>
+          <w:fldChar w:fldCharType="separate"/>
+        </w:r>
+        <w:r>
+          <w:rPr>
+            <w:noProof/>
+            <w:webHidden/>
+          </w:rPr>
+          <w:t>17</w:t>
+        </w:r>
+        <w:r>
+          <w:rPr>
+            <w:noProof/>
+            <w:webHidden/>
+          </w:rPr>
+          <w:fldChar w:fldCharType="end"/>
+        </w:r>
+      </w:hyperlink>
+    </w:p>
+    <w:p>
+      <w:pPr>
+        <w:pStyle w:val="aff"/>
+        <w:tabs>
+          <w:tab w:val="right" w:leader="dot" w:pos="9628"/>
+        </w:tabs>
+        <w:rPr>
+          <w:rFonts w:asciiTheme="minorHAnsi" w:eastAsiaTheme="minorEastAsia" w:hAnsiTheme="minorHAnsi" w:cstheme="minorBidi"/>
+          <w:noProof/>
+          <w:color w:val="auto"/>
+          <w:sz w:val="22"/>
+          <w:lang w:eastAsia="ru-RU"/>
+        </w:rPr>
+      </w:pPr>
+      <w:hyperlink w:anchor="_Toc117667893" w:history="1">
+        <w:r>
+          <w:rPr>
+            <w:rStyle w:val="a7"/>
+            <w:noProof/>
+          </w:rPr>
+          <w:t>Рисунок 18 – Пример созданного снимка с помощью кнопки</w:t>
+        </w:r>
+        <w:r>
+          <w:rPr>
+            <w:noProof/>
+            <w:webHidden/>
+          </w:rPr>
+          <w:tab/>
+        </w:r>
+        <w:r>
+          <w:rPr>
+            <w:noProof/>
+            <w:webHidden/>
+          </w:rPr>
+          <w:fldChar w:fldCharType="begin"/>
+        </w:r>
+        <w:r>
+          <w:rPr>
+            <w:noProof/>
+            <w:webHidden/>
+          </w:rPr>
+          <w:instrText xml:space="preserve"> PAGEREF _Toc117667893 \h </w:instrText>
+        </w:r>
+        <w:r>
+          <w:rPr>
+            <w:noProof/>
+            <w:webHidden/>
+          </w:rPr>
+        </w:r>
+        <w:r>
+          <w:rPr>
+            <w:noProof/>
+            <w:webHidden/>
+          </w:rPr>
+          <w:fldChar w:fldCharType="separate"/>
+        </w:r>
+        <w:r>
+          <w:rPr>
+            <w:noProof/>
+            <w:webHidden/>
+          </w:rPr>
+          <w:t>18</w:t>
+        </w:r>
+        <w:r>
+          <w:rPr>
+            <w:noProof/>
+            <w:webHidden/>
+          </w:rPr>
+          <w:fldChar w:fldCharType="end"/>
+        </w:r>
+      </w:hyperlink>
+    </w:p>
+    <w:p>
+      <w:pPr>
+        <w:pStyle w:val="aff"/>
+        <w:tabs>
+          <w:tab w:val="right" w:leader="dot" w:pos="9628"/>
+        </w:tabs>
+        <w:rPr>
+          <w:rFonts w:asciiTheme="minorHAnsi" w:eastAsiaTheme="minorEastAsia" w:hAnsiTheme="minorHAnsi" w:cstheme="minorBidi"/>
+          <w:noProof/>
+          <w:color w:val="auto"/>
+          <w:sz w:val="22"/>
+          <w:lang w:eastAsia="ru-RU"/>
+        </w:rPr>
+      </w:pPr>
+      <w:hyperlink w:anchor="_Toc117667894" w:history="1">
+        <w:r>
+          <w:rPr>
+            <w:rStyle w:val="a7"/>
+            <w:noProof/>
+          </w:rPr>
+          <w:t>Рисунок 19 – Меню ввода для поиска в Википедии</w:t>
+        </w:r>
+        <w:r>
+          <w:rPr>
+            <w:noProof/>
+            <w:webHidden/>
+          </w:rPr>
+          <w:tab/>
+        </w:r>
+        <w:r>
+          <w:rPr>
+            <w:noProof/>
+            <w:webHidden/>
+          </w:rPr>
+          <w:fldChar w:fldCharType="begin"/>
+        </w:r>
+        <w:r>
+          <w:rPr>
+            <w:noProof/>
+            <w:webHidden/>
+          </w:rPr>
+          <w:instrText xml:space="preserve"> PAGEREF _Toc117667894 \h </w:instrText>
+        </w:r>
+        <w:r>
+          <w:rPr>
+            <w:noProof/>
+            <w:webHidden/>
+          </w:rPr>
+        </w:r>
+        <w:r>
+          <w:rPr>
+            <w:noProof/>
+            <w:webHidden/>
+          </w:rPr>
+          <w:fldChar w:fldCharType="separate"/>
+        </w:r>
+        <w:r>
+          <w:rPr>
+            <w:noProof/>
+            <w:webHidden/>
+          </w:rPr>
+          <w:t>19</w:t>
+        </w:r>
+        <w:r>
+          <w:rPr>
+            <w:noProof/>
+            <w:webHidden/>
+          </w:rPr>
+          <w:fldChar w:fldCharType="end"/>
+        </w:r>
+      </w:hyperlink>
+    </w:p>
+    <w:p>
+      <w:pPr>
+        <w:pStyle w:val="aff"/>
+        <w:tabs>
+          <w:tab w:val="right" w:leader="dot" w:pos="9628"/>
+        </w:tabs>
+        <w:rPr>
+          <w:rFonts w:asciiTheme="minorHAnsi" w:eastAsiaTheme="minorEastAsia" w:hAnsiTheme="minorHAnsi" w:cstheme="minorBidi"/>
+          <w:noProof/>
+          <w:color w:val="auto"/>
+          <w:sz w:val="22"/>
+          <w:lang w:eastAsia="ru-RU"/>
+        </w:rPr>
+      </w:pPr>
+      <w:hyperlink w:anchor="_Toc117667895" w:history="1">
+        <w:r>
+          <w:rPr>
+            <w:rStyle w:val="a7"/>
+            <w:noProof/>
+          </w:rPr>
+          <w:t>Рисунок 20 – Добавление видео из Интернета</w:t>
+        </w:r>
+        <w:r>
+          <w:rPr>
+            <w:noProof/>
+            <w:webHidden/>
+          </w:rPr>
+          <w:tab/>
+        </w:r>
+        <w:r>
+          <w:rPr>
+            <w:noProof/>
+            <w:webHidden/>
+          </w:rPr>
+          <w:fldChar w:fldCharType="begin"/>
+        </w:r>
+        <w:r>
+          <w:rPr>
+            <w:noProof/>
+            <w:webHidden/>
+          </w:rPr>
+          <w:instrText xml:space="preserve"> PAGEREF _Toc117667895 \h </w:instrText>
+        </w:r>
+        <w:r>
+          <w:rPr>
+            <w:noProof/>
+            <w:webHidden/>
+          </w:rPr>
+        </w:r>
+        <w:r>
+          <w:rPr>
+            <w:noProof/>
+            <w:webHidden/>
+          </w:rPr>
+          <w:fldChar w:fldCharType="separate"/>
+        </w:r>
+        <w:r>
+          <w:rPr>
+            <w:noProof/>
+            <w:webHidden/>
+          </w:rPr>
+          <w:t>20</w:t>
+        </w:r>
+        <w:r>
+          <w:rPr>
+            <w:noProof/>
+            <w:webHidden/>
+          </w:rPr>
+          <w:fldChar w:fldCharType="end"/>
+        </w:r>
+      </w:hyperlink>
+    </w:p>
+    <w:p>
+      <w:pPr>
+        <w:pStyle w:val="aff"/>
+        <w:tabs>
+          <w:tab w:val="right" w:leader="dot" w:pos="9628"/>
+        </w:tabs>
+        <w:rPr>
+          <w:rFonts w:asciiTheme="minorHAnsi" w:eastAsiaTheme="minorEastAsia" w:hAnsiTheme="minorHAnsi" w:cstheme="minorBidi"/>
+          <w:noProof/>
+          <w:color w:val="auto"/>
+          <w:sz w:val="22"/>
+          <w:lang w:eastAsia="ru-RU"/>
+        </w:rPr>
+      </w:pPr>
+      <w:hyperlink w:anchor="_Toc117667896" w:history="1">
+        <w:r>
+          <w:rPr>
+            <w:rStyle w:val="a7"/>
+            <w:noProof/>
+          </w:rPr>
+          <w:t>Рисунок 21 – Применение тем</w:t>
+        </w:r>
+        <w:r>
+          <w:rPr>
+            <w:noProof/>
+            <w:webHidden/>
+          </w:rPr>
+          <w:tab/>
+        </w:r>
+        <w:r>
+          <w:rPr>
+            <w:noProof/>
+            <w:webHidden/>
+          </w:rPr>
+          <w:fldChar w:fldCharType="begin"/>
+        </w:r>
+        <w:r>
+          <w:rPr>
+            <w:noProof/>
+            <w:webHidden/>
+          </w:rPr>
+          <w:instrText xml:space="preserve"> PAGEREF _Toc117667896 \h </w:instrText>
+        </w:r>
+        <w:r>
+          <w:rPr>
+            <w:noProof/>
+            <w:webHidden/>
+          </w:rPr>
+        </w:r>
+        <w:r>
+          <w:rPr>
+            <w:noProof/>
+            <w:webHidden/>
+          </w:rPr>
+          <w:fldChar w:fldCharType="separate"/>
+        </w:r>
+        <w:r>
+          <w:rPr>
+            <w:noProof/>
+            <w:webHidden/>
+          </w:rPr>
+          <w:t>24</w:t>
+        </w:r>
+        <w:r>
+          <w:rPr>
+            <w:noProof/>
+            <w:webHidden/>
+          </w:rPr>
+          <w:fldChar w:fldCharType="end"/>
+        </w:r>
+      </w:hyperlink>
+    </w:p>
+    <w:p>
+      <w:pPr>
+        <w:pStyle w:val="aff"/>
+        <w:tabs>
+          <w:tab w:val="right" w:leader="dot" w:pos="9628"/>
+        </w:tabs>
+        <w:rPr>
+          <w:rFonts w:asciiTheme="minorHAnsi" w:eastAsiaTheme="minorEastAsia" w:hAnsiTheme="minorHAnsi" w:cstheme="minorBidi"/>
+          <w:noProof/>
+          <w:color w:val="auto"/>
+          <w:sz w:val="22"/>
+          <w:lang w:eastAsia="ru-RU"/>
+        </w:rPr>
+      </w:pPr>
+      <w:hyperlink w:anchor="_Toc117667897" w:history="1">
+        <w:r>
+          <w:rPr>
+            <w:rStyle w:val="a7"/>
+            <w:noProof/>
+          </w:rPr>
+          <w:t>Рисунок 22 – Цвет страницы</w:t>
+        </w:r>
+        <w:r>
+          <w:rPr>
+            <w:noProof/>
+            <w:webHidden/>
+          </w:rPr>
+          <w:tab/>
+        </w:r>
+        <w:r>
+          <w:rPr>
+            <w:noProof/>
+            <w:webHidden/>
+          </w:rPr>
+          <w:fldChar w:fldCharType="begin"/>
+        </w:r>
+        <w:r>
+          <w:rPr>
+            <w:noProof/>
+            <w:webHidden/>
+          </w:rPr>
+          <w:instrText xml:space="preserve"> PAGEREF _Toc117667897 \h </w:instrText>
+        </w:r>
+        <w:r>
+          <w:rPr>
+            <w:noProof/>
+            <w:webHidden/>
+          </w:rPr>
+        </w:r>
+        <w:r>
+          <w:rPr>
+            <w:noProof/>
+            <w:webHidden/>
+          </w:rPr>
+          <w:fldChar w:fldCharType="separate"/>
+        </w:r>
+        <w:r>
+          <w:rPr>
+            <w:noProof/>
+            <w:webHidden/>
+          </w:rPr>
+          <w:t>25</w:t>
+        </w:r>
+        <w:r>
+          <w:rPr>
+            <w:noProof/>
+            <w:webHidden/>
+          </w:rPr>
+          <w:fldChar w:fldCharType="end"/>
+        </w:r>
+      </w:hyperlink>
+    </w:p>
+    <w:p>
+      <w:pPr>
+        <w:pStyle w:val="aff"/>
+        <w:tabs>
+          <w:tab w:val="right" w:leader="dot" w:pos="9628"/>
+        </w:tabs>
+        <w:rPr>
+          <w:rFonts w:asciiTheme="minorHAnsi" w:eastAsiaTheme="minorEastAsia" w:hAnsiTheme="minorHAnsi" w:cstheme="minorBidi"/>
+          <w:noProof/>
+          <w:color w:val="auto"/>
+          <w:sz w:val="22"/>
+          <w:lang w:eastAsia="ru-RU"/>
+        </w:rPr>
+      </w:pPr>
+      <w:hyperlink w:anchor="_Toc117667898" w:history="1">
+        <w:r>
+          <w:rPr>
+            <w:rStyle w:val="a7"/>
+            <w:noProof/>
+          </w:rPr>
+          <w:t>Рисунок 23 – Расстановка переносов</w:t>
+        </w:r>
+        <w:r>
+          <w:rPr>
+            <w:noProof/>
+            <w:webHidden/>
+          </w:rPr>
+          <w:tab/>
+        </w:r>
+        <w:r>
+          <w:rPr>
+            <w:noProof/>
+            <w:webHidden/>
+          </w:rPr>
+          <w:fldChar w:fldCharType="begin"/>
+        </w:r>
+        <w:r>
+          <w:rPr>
+            <w:noProof/>
+            <w:webHidden/>
+          </w:rPr>
+          <w:instrText xml:space="preserve"> PAGEREF _Toc117667898 \h </w:instrText>
+        </w:r>
+        <w:r>
+          <w:rPr>
+            <w:noProof/>
+            <w:webHidden/>
+          </w:rPr>
+        </w:r>
+        <w:r>
+          <w:rPr>
+            <w:noProof/>
+            <w:webHidden/>
+          </w:rPr>
+          <w:fldChar w:fldCharType="separate"/>
+        </w:r>
+        <w:r>
+          <w:rPr>
+            <w:noProof/>
+            <w:webHidden/>
+          </w:rPr>
+          <w:t>27</w:t>
+        </w:r>
+        <w:r>
+          <w:rPr>
+            <w:noProof/>
+            <w:webHidden/>
+          </w:rPr>
+          <w:fldChar w:fldCharType="end"/>
+        </w:r>
+      </w:hyperlink>
+    </w:p>
+    <w:p>
+      <w:r>
+        <w:fldChar w:fldCharType="end"/>
+      </w:r>
+    </w:p>
+    <w:p>
+      <w:pPr>
+        <w:rPr>
+          <w:rFonts w:eastAsiaTheme="majorEastAsia" w:cstheme="majorBidi"/>
+          <w:color w:val="1C1811" w:themeColor="background2" w:themeShade="1A"/>
+          <w:sz w:val="32"/>
+          <w:szCs w:val="32"/>
+        </w:rPr>
+      </w:pPr>
+      <w:r>
+        <w:br w:type="page"/>
+      </w:r>
+    </w:p>
+    <w:p>
+      <w:pPr>
+        <w:pStyle w:val="1"/>
+      </w:pPr>
+      <w:bookmarkStart w:id="42" w:name="_Toc117667832"/>
+      <w:bookmarkStart w:id="43" w:name="Таблицы"/>
+      <w:bookmarkEnd w:id="43"/>
+      <w:r>
+        <w:lastRenderedPageBreak/>
+        <w:t>СПИСОК ТАБЛИЦ</w:t>
+      </w:r>
+      <w:bookmarkEnd w:id="42"/>
+    </w:p>
+    <w:p>
+      <w:pPr>
+        <w:pStyle w:val="aff"/>
+        <w:tabs>
+          <w:tab w:val="right" w:leader="dot" w:pos="9628"/>
+        </w:tabs>
+        <w:rPr>
+          <w:rFonts w:asciiTheme="minorHAnsi" w:eastAsiaTheme="minorEastAsia" w:hAnsiTheme="minorHAnsi" w:cstheme="minorBidi"/>
+          <w:noProof/>
+          <w:color w:val="auto"/>
+          <w:sz w:val="22"/>
+          <w:lang w:eastAsia="ru-RU"/>
+        </w:rPr>
+      </w:pPr>
+      <w:r>
+        <w:fldChar w:fldCharType="begin"/>
+      </w:r>
+      <w:r>
+        <w:instrText xml:space="preserve"> TOC \h \z \c "Таблица" </w:instrText>
+      </w:r>
+      <w:r>
+        <w:fldChar w:fldCharType="separate"/>
+      </w:r>
+      <w:hyperlink w:anchor="_Toc117667183" w:history="1">
+        <w:r>
+          <w:rPr>
+            <w:rStyle w:val="a7"/>
+            <w:noProof/>
+          </w:rPr>
+          <w:t>Таблица 1 – Стандартная таблица 2х2</w:t>
+        </w:r>
+        <w:r>
+          <w:rPr>
+            <w:noProof/>
+            <w:webHidden/>
+          </w:rPr>
+          <w:tab/>
+        </w:r>
+        <w:r>
+          <w:rPr>
+            <w:noProof/>
+            <w:webHidden/>
+          </w:rPr>
+          <w:fldChar w:fldCharType="begin"/>
+        </w:r>
+        <w:r>
+          <w:rPr>
+            <w:noProof/>
+            <w:webHidden/>
+          </w:rPr>
+          <w:instrText xml:space="preserve"> PAGEREF _Toc117667183 \h </w:instrText>
+        </w:r>
+        <w:r>
+          <w:rPr>
+            <w:noProof/>
+            <w:webHidden/>
+          </w:rPr>
+        </w:r>
+        <w:r>
+          <w:rPr>
+            <w:noProof/>
+            <w:webHidden/>
+          </w:rPr>
+          <w:fldChar w:fldCharType="separate"/>
+        </w:r>
+        <w:r>
+          <w:rPr>
+            <w:noProof/>
+            <w:webHidden/>
+          </w:rPr>
+          <w:t>13</w:t>
+        </w:r>
+        <w:r>
+          <w:rPr>
+            <w:noProof/>
+            <w:webHidden/>
+          </w:rPr>
+          <w:fldChar w:fldCharType="end"/>
+        </w:r>
+      </w:hyperlink>
+    </w:p>
+    <w:p>
+      <w:pPr>
+        <w:pStyle w:val="aff"/>
+        <w:tabs>
+          <w:tab w:val="right" w:leader="dot" w:pos="9628"/>
+        </w:tabs>
+        <w:rPr>
+          <w:rFonts w:asciiTheme="minorHAnsi" w:eastAsiaTheme="minorEastAsia" w:hAnsiTheme="minorHAnsi" w:cstheme="minorBidi"/>
+          <w:noProof/>
+          <w:color w:val="auto"/>
+          <w:sz w:val="22"/>
+          <w:lang w:eastAsia="ru-RU"/>
+        </w:rPr>
+      </w:pPr>
+      <w:hyperlink w:anchor="_Toc117667184" w:history="1">
+        <w:r>
+          <w:rPr>
+            <w:rStyle w:val="a7"/>
+            <w:noProof/>
+          </w:rPr>
+          <w:t>Таблица 2 – Таблица календаря</w:t>
+        </w:r>
+        <w:r>
+          <w:rPr>
+            <w:noProof/>
+            <w:webHidden/>
+          </w:rPr>
+          <w:tab/>
+        </w:r>
+        <w:r>
+          <w:rPr>
+            <w:noProof/>
+            <w:webHidden/>
+          </w:rPr>
+          <w:fldChar w:fldCharType="begin"/>
+        </w:r>
+        <w:r>
+          <w:rPr>
+            <w:noProof/>
+            <w:webHidden/>
+          </w:rPr>
+          <w:instrText xml:space="preserve"> PAGEREF _Toc117667184 \h </w:instrText>
+        </w:r>
+        <w:r>
+          <w:rPr>
+            <w:noProof/>
+            <w:webHidden/>
+          </w:rPr>
+        </w:r>
+        <w:r>
+          <w:rPr>
+            <w:noProof/>
+            <w:webHidden/>
+          </w:rPr>
+          <w:fldChar w:fldCharType="separate"/>
+        </w:r>
+        <w:r>
+          <w:rPr>
+            <w:noProof/>
+            <w:webHidden/>
+          </w:rPr>
+          <w:t>13</w:t>
+        </w:r>
+        <w:r>
+          <w:rPr>
+            <w:noProof/>
+            <w:webHidden/>
+          </w:rPr>
+          <w:fldChar w:fldCharType="end"/>
+        </w:r>
+      </w:hyperlink>
+    </w:p>
+    <w:p>
+      <w:pPr>
+        <w:pStyle w:val="aff"/>
+        <w:tabs>
+          <w:tab w:val="right" w:leader="dot" w:pos="9628"/>
+        </w:tabs>
+        <w:rPr>
+          <w:rFonts w:asciiTheme="minorHAnsi" w:eastAsiaTheme="minorEastAsia" w:hAnsiTheme="minorHAnsi" w:cstheme="minorBidi"/>
+          <w:noProof/>
+          <w:color w:val="auto"/>
+          <w:sz w:val="22"/>
+          <w:lang w:eastAsia="ru-RU"/>
+        </w:rPr>
+      </w:pPr>
+      <w:hyperlink w:anchor="_Toc117667185" w:history="1">
+        <w:r>
+          <w:rPr>
+            <w:rStyle w:val="a7"/>
+            <w:noProof/>
+          </w:rPr>
+          <w:t xml:space="preserve">Таблица 3 – Таблица </w:t>
+        </w:r>
+        <w:r>
+          <w:rPr>
+            <w:rStyle w:val="a7"/>
+            <w:noProof/>
+            <w:lang w:val="en-US"/>
+          </w:rPr>
+          <w:t>Excel</w:t>
+        </w:r>
+        <w:r>
+          <w:rPr>
+            <w:noProof/>
+            <w:webHidden/>
+          </w:rPr>
+          <w:tab/>
+        </w:r>
+        <w:r>
+          <w:rPr>
+            <w:noProof/>
+            <w:webHidden/>
+          </w:rPr>
+          <w:fldChar w:fldCharType="begin"/>
+        </w:r>
+        <w:r>
+          <w:rPr>
+            <w:noProof/>
+            <w:webHidden/>
+          </w:rPr>
+          <w:instrText xml:space="preserve"> PAGEREF _Toc117667185 \h </w:instrText>
+        </w:r>
+        <w:r>
+          <w:rPr>
+            <w:noProof/>
+            <w:webHidden/>
+          </w:rPr>
+        </w:r>
+        <w:r>
+          <w:rPr>
+            <w:noProof/>
+            <w:webHidden/>
+          </w:rPr>
+          <w:fldChar w:fldCharType="separate"/>
+        </w:r>
+        <w:r>
+          <w:rPr>
+            <w:noProof/>
+            <w:webHidden/>
+          </w:rPr>
+          <w:t>13</w:t>
+        </w:r>
+        <w:r>
+          <w:rPr>
+            <w:noProof/>
+            <w:webHidden/>
+          </w:rPr>
+          <w:fldChar w:fldCharType="end"/>
+        </w:r>
+      </w:hyperlink>
+    </w:p>
     <w:p>
       <w:pPr>
         <w:ind w:firstLine="0"/>
       </w:pPr>
-    </w:p>
-    <w:p/>
-    <w:p/>
-    <w:p/>
-    <w:p/>
+      <w:r>
+        <w:fldChar w:fldCharType="end"/>
+      </w:r>
+    </w:p>
     <w:sectPr>
       <w:type w:val="continuous"/>
       <w:pgSz w:w="11906" w:h="16838"/>
@@ -8341,7 +11477,7 @@
 
 <file path=word/comments.xml><?xml version="1.0" encoding="utf-8"?>
 <w:comments xmlns:wpc="http://schemas.microsoft.com/office/word/2010/wordprocessingCanvas" xmlns:cx="http://schemas.microsoft.com/office/drawing/2014/chartex" xmlns:mc="http://schemas.openxmlformats.org/markup-compatibility/2006" xmlns:o="urn:schemas-microsoft-com:office:office" xmlns:r="http://schemas.openxmlformats.org/officeDocument/2006/relationships" xmlns:m="http://schemas.openxmlformats.org/officeDocument/2006/math" xmlns:v="urn:schemas-microsoft-com:vml" xmlns:wp14="http://schemas.microsoft.com/office/word/2010/wordprocessingDrawing" xmlns:wp="http://schemas.openxmlformats.org/drawingml/2006/wordprocessingDrawing" xmlns:w10="urn:schemas-microsoft-com:office:word" xmlns:w="http://schemas.openxmlformats.org/wordprocessingml/2006/main" xmlns:w14="http://schemas.microsoft.com/office/word/2010/wordml" xmlns:w15="http://schemas.microsoft.com/office/word/2012/wordml" xmlns:w16se="http://schemas.microsoft.com/office/word/2015/wordml/symex" xmlns:wpg="http://schemas.microsoft.com/office/word/2010/wordprocessingGroup" xmlns:wpi="http://schemas.microsoft.com/office/word/2010/wordprocessingInk" xmlns:wne="http://schemas.microsoft.com/office/word/2006/wordml" xmlns:wps="http://schemas.microsoft.com/office/word/2010/wordprocessingShape" mc:Ignorable="w14 w15 w16se wp14">
-  <w:comment w:id="2" w:author="Ростислав Игошев" w:date="2022-09-28T09:26:00Z" w:initials="РИ">
+  <w:comment w:id="27" w:author="Ростислав Игошев" w:date="2022-09-28T09:26:00Z" w:initials="РИ">
     <w:p>
       <w:pPr>
         <w:pStyle w:val="af1"/>
@@ -8358,7 +11494,7 @@
       </w:r>
     </w:p>
   </w:comment>
-  <w:comment w:id="3" w:author="Ростислав Игошев" w:date="2022-09-28T09:26:00Z" w:initials="РИ">
+  <w:comment w:id="28" w:author="Ростислав Игошев" w:date="2022-09-28T09:26:00Z" w:initials="РИ">
     <w:p>
       <w:pPr>
         <w:pStyle w:val="af1"/>
@@ -8443,7 +11579,7 @@
         <w:noProof/>
         <w:sz w:val="24"/>
       </w:rPr>
-      <w:t>27</w:t>
+      <w:t>31</w:t>
     </w:r>
     <w:r>
       <w:rPr>
@@ -8493,6 +11629,22 @@
       </w:pPr>
       <w:r>
         <w:continuationSeparator/>
+      </w:r>
+    </w:p>
+  </w:footnote>
+  <w:footnote w:id="1">
+    <w:p>
+      <w:pPr>
+        <w:pStyle w:val="afc"/>
+      </w:pPr>
+      <w:r>
+        <w:rPr>
+          <w:rStyle w:val="afe"/>
+        </w:rPr>
+        <w:footnoteRef/>
+      </w:r>
+      <w:r>
+        <w:t xml:space="preserve"> Вася абобус и вообще топ чел(шутка не топ)</w:t>
       </w:r>
     </w:p>
   </w:footnote>
@@ -8847,6 +11999,95 @@
     </w:lvl>
   </w:abstractNum>
   <w:abstractNum w:abstractNumId="3" w15:restartNumberingAfterBreak="0">
+    <w:nsid w:val="1C412B9B"/>
+    <w:multiLevelType w:val="hybridMultilevel"/>
+    <w:tmpl w:val="948A0E2A"/>
+    <w:lvl w:ilvl="0" w:tplc="267E3968">
+      <w:start w:val="1"/>
+      <w:numFmt w:val="decimal"/>
+      <w:lvlText w:val="%1."/>
+      <w:lvlJc w:val="left"/>
+      <w:pPr>
+        <w:ind w:left="1069" w:hanging="360"/>
+      </w:pPr>
+      <w:rPr>
+        <w:rFonts w:hint="default"/>
+      </w:rPr>
+    </w:lvl>
+    <w:lvl w:ilvl="1" w:tplc="04190019" w:tentative="1">
+      <w:start w:val="1"/>
+      <w:numFmt w:val="lowerLetter"/>
+      <w:lvlText w:val="%2."/>
+      <w:lvlJc w:val="left"/>
+      <w:pPr>
+        <w:ind w:left="1789" w:hanging="360"/>
+      </w:pPr>
+    </w:lvl>
+    <w:lvl w:ilvl="2" w:tplc="0419001B" w:tentative="1">
+      <w:start w:val="1"/>
+      <w:numFmt w:val="lowerRoman"/>
+      <w:lvlText w:val="%3."/>
+      <w:lvlJc w:val="right"/>
+      <w:pPr>
+        <w:ind w:left="2509" w:hanging="180"/>
+      </w:pPr>
+    </w:lvl>
+    <w:lvl w:ilvl="3" w:tplc="0419000F" w:tentative="1">
+      <w:start w:val="1"/>
+      <w:numFmt w:val="decimal"/>
+      <w:lvlText w:val="%4."/>
+      <w:lvlJc w:val="left"/>
+      <w:pPr>
+        <w:ind w:left="3229" w:hanging="360"/>
+      </w:pPr>
+    </w:lvl>
+    <w:lvl w:ilvl="4" w:tplc="04190019" w:tentative="1">
+      <w:start w:val="1"/>
+      <w:numFmt w:val="lowerLetter"/>
+      <w:lvlText w:val="%5."/>
+      <w:lvlJc w:val="left"/>
+      <w:pPr>
+        <w:ind w:left="3949" w:hanging="360"/>
+      </w:pPr>
+    </w:lvl>
+    <w:lvl w:ilvl="5" w:tplc="0419001B" w:tentative="1">
+      <w:start w:val="1"/>
+      <w:numFmt w:val="lowerRoman"/>
+      <w:lvlText w:val="%6."/>
+      <w:lvlJc w:val="right"/>
+      <w:pPr>
+        <w:ind w:left="4669" w:hanging="180"/>
+      </w:pPr>
+    </w:lvl>
+    <w:lvl w:ilvl="6" w:tplc="0419000F" w:tentative="1">
+      <w:start w:val="1"/>
+      <w:numFmt w:val="decimal"/>
+      <w:lvlText w:val="%7."/>
+      <w:lvlJc w:val="left"/>
+      <w:pPr>
+        <w:ind w:left="5389" w:hanging="360"/>
+      </w:pPr>
+    </w:lvl>
+    <w:lvl w:ilvl="7" w:tplc="04190019" w:tentative="1">
+      <w:start w:val="1"/>
+      <w:numFmt w:val="lowerLetter"/>
+      <w:lvlText w:val="%8."/>
+      <w:lvlJc w:val="left"/>
+      <w:pPr>
+        <w:ind w:left="6109" w:hanging="360"/>
+      </w:pPr>
+    </w:lvl>
+    <w:lvl w:ilvl="8" w:tplc="0419001B" w:tentative="1">
+      <w:start w:val="1"/>
+      <w:numFmt w:val="lowerRoman"/>
+      <w:lvlText w:val="%9."/>
+      <w:lvlJc w:val="right"/>
+      <w:pPr>
+        <w:ind w:left="6829" w:hanging="180"/>
+      </w:pPr>
+    </w:lvl>
+  </w:abstractNum>
+  <w:abstractNum w:abstractNumId="4" w15:restartNumberingAfterBreak="0">
     <w:nsid w:val="1EEC7055"/>
     <w:multiLevelType w:val="hybridMultilevel"/>
     <w:tmpl w:val="9F366300"/>
@@ -8959,7 +12200,7 @@
       </w:rPr>
     </w:lvl>
   </w:abstractNum>
-  <w:abstractNum w:abstractNumId="4" w15:restartNumberingAfterBreak="0">
+  <w:abstractNum w:abstractNumId="5" w15:restartNumberingAfterBreak="0">
     <w:nsid w:val="237613BB"/>
     <w:multiLevelType w:val="hybridMultilevel"/>
     <w:tmpl w:val="30048C26"/>
@@ -9045,7 +12286,7 @@
       </w:pPr>
     </w:lvl>
   </w:abstractNum>
-  <w:abstractNum w:abstractNumId="5" w15:restartNumberingAfterBreak="0">
+  <w:abstractNum w:abstractNumId="6" w15:restartNumberingAfterBreak="0">
     <w:nsid w:val="27940609"/>
     <w:multiLevelType w:val="hybridMultilevel"/>
     <w:tmpl w:val="0B4A5192"/>
@@ -9134,7 +12375,7 @@
       </w:pPr>
     </w:lvl>
   </w:abstractNum>
-  <w:abstractNum w:abstractNumId="6" w15:restartNumberingAfterBreak="0">
+  <w:abstractNum w:abstractNumId="7" w15:restartNumberingAfterBreak="0">
     <w:nsid w:val="3AEE066F"/>
     <w:multiLevelType w:val="hybridMultilevel"/>
     <w:tmpl w:val="E8C465DC"/>
@@ -9223,7 +12464,7 @@
       </w:pPr>
     </w:lvl>
   </w:abstractNum>
-  <w:abstractNum w:abstractNumId="7" w15:restartNumberingAfterBreak="0">
+  <w:abstractNum w:abstractNumId="8" w15:restartNumberingAfterBreak="0">
     <w:nsid w:val="3B840429"/>
     <w:multiLevelType w:val="hybridMultilevel"/>
     <w:tmpl w:val="AA3AE9A8"/>
@@ -9309,7 +12550,7 @@
       </w:pPr>
     </w:lvl>
   </w:abstractNum>
-  <w:abstractNum w:abstractNumId="8" w15:restartNumberingAfterBreak="0">
+  <w:abstractNum w:abstractNumId="9" w15:restartNumberingAfterBreak="0">
     <w:nsid w:val="40F07D7F"/>
     <w:multiLevelType w:val="multilevel"/>
     <w:tmpl w:val="6AA46F5C"/>
@@ -9422,7 +12663,7 @@
       </w:rPr>
     </w:lvl>
   </w:abstractNum>
-  <w:abstractNum w:abstractNumId="9" w15:restartNumberingAfterBreak="0">
+  <w:abstractNum w:abstractNumId="10" w15:restartNumberingAfterBreak="0">
     <w:nsid w:val="43E13E8F"/>
     <w:multiLevelType w:val="multilevel"/>
     <w:tmpl w:val="A24A5F02"/>
@@ -9543,7 +12784,7 @@
       </w:rPr>
     </w:lvl>
   </w:abstractNum>
-  <w:abstractNum w:abstractNumId="10" w15:restartNumberingAfterBreak="0">
+  <w:abstractNum w:abstractNumId="11" w15:restartNumberingAfterBreak="0">
     <w:nsid w:val="48436333"/>
     <w:multiLevelType w:val="hybridMultilevel"/>
     <w:tmpl w:val="E572E9D4"/>
@@ -9629,7 +12870,7 @@
       </w:pPr>
     </w:lvl>
   </w:abstractNum>
-  <w:abstractNum w:abstractNumId="11" w15:restartNumberingAfterBreak="0">
+  <w:abstractNum w:abstractNumId="12" w15:restartNumberingAfterBreak="0">
     <w:nsid w:val="55920C20"/>
     <w:multiLevelType w:val="hybridMultilevel"/>
     <w:tmpl w:val="A3022056"/>
@@ -9718,7 +12959,7 @@
       </w:pPr>
     </w:lvl>
   </w:abstractNum>
-  <w:abstractNum w:abstractNumId="12" w15:restartNumberingAfterBreak="0">
+  <w:abstractNum w:abstractNumId="13" w15:restartNumberingAfterBreak="0">
     <w:nsid w:val="69315946"/>
     <w:multiLevelType w:val="hybridMultilevel"/>
     <w:tmpl w:val="193098CE"/>
@@ -9831,7 +13072,7 @@
       </w:rPr>
     </w:lvl>
   </w:abstractNum>
-  <w:abstractNum w:abstractNumId="13" w15:restartNumberingAfterBreak="0">
+  <w:abstractNum w:abstractNumId="14" w15:restartNumberingAfterBreak="0">
     <w:nsid w:val="6BEE450D"/>
     <w:multiLevelType w:val="multilevel"/>
     <w:tmpl w:val="04190021"/>
@@ -9944,7 +13185,7 @@
       </w:rPr>
     </w:lvl>
   </w:abstractNum>
-  <w:abstractNum w:abstractNumId="14" w15:restartNumberingAfterBreak="0">
+  <w:abstractNum w:abstractNumId="15" w15:restartNumberingAfterBreak="0">
     <w:nsid w:val="6BF312A9"/>
     <w:multiLevelType w:val="multilevel"/>
     <w:tmpl w:val="04190027"/>
@@ -9960,7 +13201,6 @@
     <w:lvl w:ilvl="1">
       <w:start w:val="1"/>
       <w:numFmt w:val="upperLetter"/>
-      <w:pStyle w:val="2"/>
       <w:lvlText w:val="%2."/>
       <w:lvlJc w:val="left"/>
       <w:pPr>
@@ -10038,7 +13278,7 @@
       </w:pPr>
     </w:lvl>
   </w:abstractNum>
-  <w:abstractNum w:abstractNumId="15" w15:restartNumberingAfterBreak="0">
+  <w:abstractNum w:abstractNumId="16" w15:restartNumberingAfterBreak="0">
     <w:nsid w:val="72824889"/>
     <w:multiLevelType w:val="hybridMultilevel"/>
     <w:tmpl w:val="0E648946"/>
@@ -10127,7 +13367,7 @@
       </w:pPr>
     </w:lvl>
   </w:abstractNum>
-  <w:abstractNum w:abstractNumId="16" w15:restartNumberingAfterBreak="0">
+  <w:abstractNum w:abstractNumId="17" w15:restartNumberingAfterBreak="0">
     <w:nsid w:val="78844411"/>
     <w:multiLevelType w:val="hybridMultilevel"/>
     <w:tmpl w:val="EEB67EB2"/>
@@ -10240,7 +13480,7 @@
       </w:rPr>
     </w:lvl>
   </w:abstractNum>
-  <w:abstractNum w:abstractNumId="17" w15:restartNumberingAfterBreak="0">
+  <w:abstractNum w:abstractNumId="18" w15:restartNumberingAfterBreak="0">
     <w:nsid w:val="7F43729B"/>
     <w:multiLevelType w:val="hybridMultilevel"/>
     <w:tmpl w:val="D61A5EB4"/>
@@ -10326,7 +13566,7 @@
       </w:pPr>
     </w:lvl>
   </w:abstractNum>
-  <w:abstractNum w:abstractNumId="18" w15:restartNumberingAfterBreak="0">
+  <w:abstractNum w:abstractNumId="19" w15:restartNumberingAfterBreak="0">
     <w:nsid w:val="7FC750C6"/>
     <w:multiLevelType w:val="hybridMultilevel"/>
     <w:tmpl w:val="C6B2242A"/>
@@ -10416,13 +13656,13 @@
     </w:lvl>
   </w:abstractNum>
   <w:num w:numId="1">
-    <w:abstractNumId w:val="9"/>
+    <w:abstractNumId w:val="10"/>
   </w:num>
   <w:num w:numId="2">
-    <w:abstractNumId w:val="5"/>
+    <w:abstractNumId w:val="6"/>
   </w:num>
   <w:num w:numId="3">
-    <w:abstractNumId w:val="8"/>
+    <w:abstractNumId w:val="9"/>
   </w:num>
   <w:num w:numId="4">
     <w:abstractNumId w:val="0"/>
@@ -10431,46 +13671,49 @@
     <w:abstractNumId w:val="2"/>
   </w:num>
   <w:num w:numId="6">
-    <w:abstractNumId w:val="7"/>
+    <w:abstractNumId w:val="8"/>
   </w:num>
   <w:num w:numId="7">
-    <w:abstractNumId w:val="10"/>
+    <w:abstractNumId w:val="11"/>
   </w:num>
   <w:num w:numId="8">
-    <w:abstractNumId w:val="17"/>
+    <w:abstractNumId w:val="18"/>
   </w:num>
   <w:num w:numId="9">
-    <w:abstractNumId w:val="18"/>
+    <w:abstractNumId w:val="19"/>
   </w:num>
   <w:num w:numId="10">
-    <w:abstractNumId w:val="15"/>
+    <w:abstractNumId w:val="16"/>
   </w:num>
   <w:num w:numId="11">
-    <w:abstractNumId w:val="12"/>
+    <w:abstractNumId w:val="13"/>
   </w:num>
   <w:num w:numId="12">
-    <w:abstractNumId w:val="4"/>
+    <w:abstractNumId w:val="5"/>
   </w:num>
   <w:num w:numId="13">
     <w:abstractNumId w:val="1"/>
   </w:num>
   <w:num w:numId="14">
+    <w:abstractNumId w:val="15"/>
+  </w:num>
+  <w:num w:numId="15">
     <w:abstractNumId w:val="14"/>
   </w:num>
-  <w:num w:numId="15">
-    <w:abstractNumId w:val="13"/>
-  </w:num>
   <w:num w:numId="16">
-    <w:abstractNumId w:val="11"/>
+    <w:abstractNumId w:val="12"/>
   </w:num>
   <w:num w:numId="17">
-    <w:abstractNumId w:val="16"/>
+    <w:abstractNumId w:val="17"/>
   </w:num>
   <w:num w:numId="18">
-    <w:abstractNumId w:val="3"/>
+    <w:abstractNumId w:val="4"/>
   </w:num>
   <w:num w:numId="19">
-    <w:abstractNumId w:val="6"/>
+    <w:abstractNumId w:val="7"/>
+  </w:num>
+  <w:num w:numId="20">
+    <w:abstractNumId w:val="3"/>
   </w:num>
 </w:numbering>
 </file>
@@ -10909,21 +14152,17 @@
     <w:uiPriority w:val="9"/>
     <w:unhideWhenUsed/>
     <w:qFormat/>
-    <w:rsid w:val="00946E7F"/>
+    <w:rsid w:val="00B436A4"/>
     <w:pPr>
       <w:keepNext/>
       <w:keepLines/>
-      <w:numPr>
-        <w:ilvl w:val="1"/>
-        <w:numId w:val="14"/>
-      </w:numPr>
       <w:spacing w:before="40"/>
+      <w:ind w:firstLine="0"/>
+      <w:jc w:val="center"/>
       <w:outlineLvl w:val="1"/>
     </w:pPr>
     <w:rPr>
-      <w:rFonts w:asciiTheme="majorHAnsi" w:eastAsiaTheme="majorEastAsia" w:hAnsiTheme="majorHAnsi" w:cstheme="majorBidi"/>
-      <w:color w:val="9D3511" w:themeColor="accent1" w:themeShade="BF"/>
-      <w:sz w:val="26"/>
+      <w:rFonts w:eastAsiaTheme="majorEastAsia" w:cstheme="majorBidi"/>
       <w:szCs w:val="26"/>
     </w:rPr>
   </w:style>
@@ -11189,13 +14428,10 @@
     <w:basedOn w:val="a0"/>
     <w:link w:val="2"/>
     <w:uiPriority w:val="9"/>
-    <w:rsid w:val="00946E7F"/>
+    <w:rsid w:val="00B436A4"/>
     <w:rPr>
-      <w:rFonts w:asciiTheme="majorHAnsi" w:eastAsiaTheme="majorEastAsia" w:hAnsiTheme="majorHAnsi" w:cstheme="majorBidi"/>
-      <w:color w:val="9D3511" w:themeColor="accent1" w:themeShade="BF"/>
-      <w:sz w:val="26"/>
+      <w:rFonts w:eastAsiaTheme="majorEastAsia" w:cstheme="majorBidi"/>
       <w:szCs w:val="26"/>
-      <w:lang w:eastAsia="ru-RU"/>
     </w:rPr>
   </w:style>
   <w:style w:type="character" w:customStyle="1" w:styleId="30">
@@ -11270,8 +14506,11 @@
     <w:autoRedefine/>
     <w:uiPriority w:val="39"/>
     <w:unhideWhenUsed/>
-    <w:rsid w:val="00946E7F"/>
+    <w:rsid w:val="00B436A4"/>
     <w:pPr>
+      <w:tabs>
+        <w:tab w:val="right" w:leader="dot" w:pos="9628"/>
+      </w:tabs>
       <w:spacing w:after="100"/>
     </w:pPr>
   </w:style>
@@ -11709,6 +14948,106 @@
     <w:semiHidden/>
     <w:unhideWhenUsed/>
     <w:rsid w:val="00032A0E"/>
+  </w:style>
+  <w:style w:type="paragraph" w:styleId="afb">
+    <w:name w:val="Bibliography"/>
+    <w:basedOn w:val="a"/>
+    <w:next w:val="a"/>
+    <w:uiPriority w:val="37"/>
+    <w:unhideWhenUsed/>
+    <w:rsid w:val="00B75E7A"/>
+  </w:style>
+  <w:style w:type="paragraph" w:styleId="21">
+    <w:name w:val="toc 2"/>
+    <w:basedOn w:val="a"/>
+    <w:next w:val="a"/>
+    <w:autoRedefine/>
+    <w:uiPriority w:val="39"/>
+    <w:unhideWhenUsed/>
+    <w:rsid w:val="00B436A4"/>
+    <w:pPr>
+      <w:spacing w:after="100"/>
+      <w:ind w:left="280"/>
+    </w:pPr>
+  </w:style>
+  <w:style w:type="paragraph" w:styleId="31">
+    <w:name w:val="toc 3"/>
+    <w:basedOn w:val="a"/>
+    <w:next w:val="a"/>
+    <w:autoRedefine/>
+    <w:uiPriority w:val="39"/>
+    <w:unhideWhenUsed/>
+    <w:rsid w:val="00B436A4"/>
+    <w:pPr>
+      <w:spacing w:after="100" w:line="259" w:lineRule="auto"/>
+      <w:ind w:left="440" w:firstLine="0"/>
+      <w:jc w:val="left"/>
+    </w:pPr>
+    <w:rPr>
+      <w:rFonts w:asciiTheme="minorHAnsi" w:eastAsiaTheme="minorEastAsia" w:hAnsiTheme="minorHAnsi" w:cs="Times New Roman"/>
+      <w:color w:val="auto"/>
+      <w:sz w:val="22"/>
+      <w:lang w:eastAsia="ru-RU"/>
+    </w:rPr>
+  </w:style>
+  <w:style w:type="paragraph" w:styleId="afc">
+    <w:name w:val="footnote text"/>
+    <w:basedOn w:val="a"/>
+    <w:link w:val="afd"/>
+    <w:uiPriority w:val="99"/>
+    <w:semiHidden/>
+    <w:unhideWhenUsed/>
+    <w:rsid w:val="001B4E28"/>
+    <w:pPr>
+      <w:spacing w:line="240" w:lineRule="auto"/>
+    </w:pPr>
+    <w:rPr>
+      <w:sz w:val="20"/>
+      <w:szCs w:val="20"/>
+    </w:rPr>
+  </w:style>
+  <w:style w:type="character" w:customStyle="1" w:styleId="afd">
+    <w:name w:val="Текст сноски Знак"/>
+    <w:basedOn w:val="a0"/>
+    <w:link w:val="afc"/>
+    <w:uiPriority w:val="99"/>
+    <w:semiHidden/>
+    <w:rsid w:val="001B4E28"/>
+    <w:rPr>
+      <w:sz w:val="20"/>
+      <w:szCs w:val="20"/>
+    </w:rPr>
+  </w:style>
+  <w:style w:type="character" w:styleId="afe">
+    <w:name w:val="footnote reference"/>
+    <w:basedOn w:val="a0"/>
+    <w:uiPriority w:val="99"/>
+    <w:semiHidden/>
+    <w:unhideWhenUsed/>
+    <w:rsid w:val="001B4E28"/>
+    <w:rPr>
+      <w:vertAlign w:val="superscript"/>
+    </w:rPr>
+  </w:style>
+  <w:style w:type="paragraph" w:styleId="aff">
+    <w:name w:val="table of figures"/>
+    <w:basedOn w:val="a"/>
+    <w:next w:val="a"/>
+    <w:uiPriority w:val="99"/>
+    <w:unhideWhenUsed/>
+    <w:rsid w:val="00C10ADD"/>
+  </w:style>
+  <w:style w:type="character" w:styleId="aff0">
+    <w:name w:val="FollowedHyperlink"/>
+    <w:basedOn w:val="a0"/>
+    <w:uiPriority w:val="99"/>
+    <w:semiHidden/>
+    <w:unhideWhenUsed/>
+    <w:rsid w:val="00B56728"/>
+    <w:rPr>
+      <w:color w:val="96A9A9" w:themeColor="followedHyperlink"/>
+      <w:u w:val="single"/>
+    </w:rPr>
   </w:style>
 </w:styles>
 </file>
@@ -16667,11 +20006,47 @@
 </file>
 
 <file path=customXml/item1.xml><?xml version="1.0" encoding="utf-8"?>
-<b:Sources xmlns:b="http://schemas.openxmlformats.org/officeDocument/2006/bibliography" xmlns="http://schemas.openxmlformats.org/officeDocument/2006/bibliography" SelectedStyle="\APASixthEditionOfficeOnline.xsl" StyleName="APA" Version="6"/>
+<b:Sources xmlns:b="http://schemas.openxmlformats.org/officeDocument/2006/bibliography" xmlns="http://schemas.openxmlformats.org/officeDocument/2006/bibliography" SelectedStyle="\APASixthEditionOfficeOnline.xsl" StyleName="APA" Version="6">
+  <b:Source>
+    <b:Tag>Том67</b:Tag>
+    <b:SourceType>Book</b:SourceType>
+    <b:Guid>{8467B2E5-437F-4E9A-8976-D1CB148ADC00}</b:Guid>
+    <b:Title>Утопия</b:Title>
+    <b:Year>1867</b:Year>
+    <b:City>Саратов</b:City>
+    <b:Publisher>ООО "Васялох"</b:Publisher>
+    <b:Author>
+      <b:Author>
+        <b:NameList>
+          <b:Person>
+            <b:Last>Мор</b:Last>
+            <b:First>Томас</b:First>
+          </b:Person>
+        </b:NameList>
+      </b:Author>
+    </b:Author>
+    <b:RefOrder>1</b:RefOrder>
+  </b:Source>
+  <b:Source>
+    <b:Tag>Рос77</b:Tag>
+    <b:SourceType>Book</b:SourceType>
+    <b:Guid>{85769535-CEA3-4DA5-9448-6CC692205B31}</b:Guid>
+    <b:Author>
+      <b:Author>
+        <b:Corporate>Ростик</b:Corporate>
+      </b:Author>
+    </b:Author>
+    <b:Title>обабок</b:Title>
+    <b:Year>2077</b:Year>
+    <b:City>Святой Питер Бургер</b:City>
+    <b:Publisher>Абобус</b:Publisher>
+    <b:RefOrder>2</b:RefOrder>
+  </b:Source>
+</b:Sources>
 </file>
 
 <file path=customXml/itemProps1.xml><?xml version="1.0" encoding="utf-8"?>
-<ds:datastoreItem xmlns:ds="http://schemas.openxmlformats.org/officeDocument/2006/customXml" ds:itemID="{D88A16B5-EA0A-47AF-83CC-A673B5431D60}">
+<ds:datastoreItem xmlns:ds="http://schemas.openxmlformats.org/officeDocument/2006/customXml" ds:itemID="{F5034EF2-6700-42D2-8F28-5BDC19BFA763}">
   <ds:schemaRefs>
     <ds:schemaRef ds:uri="http://schemas.openxmlformats.org/officeDocument/2006/bibliography"/>
   </ds:schemaRefs>

</xml_diff>